<commit_message>
fix problem 2: What is an appropriate set of hypotheses for this task? What kind of statistical test do you expect to perform? Justify your choices.
</commit_message>
<xml_diff>
--- a/Stroop-Effect-Report-Revised.docx
+++ b/Stroop-Effect-Report-Revised.docx
@@ -3191,7 +3191,27 @@
           <w:bCs/>
           <w:lang w:val="en-US"/>
         </w:rPr>
-        <w:t xml:space="preserve">2. What is an appropriate set of hypotheses for this task? What kind of statistical test do you expect to perform? Justify your choices. </w:t>
+        <w:t xml:space="preserve">2. </w:t>
+      </w:r>
+      <w:bookmarkStart w:id="15" w:name="_GoBack"/>
+      <w:r>
+        <w:rPr>
+          <w:rFonts w:ascii="Palatino" w:hAnsi="Palatino"/>
+          <w:b/>
+          <w:bCs/>
+          <w:lang w:val="en-US"/>
+        </w:rPr>
+        <w:t>What is an appropriate set of hypotheses for this task? What kind of statistical test do you expect to perform? Justify your choices.</w:t>
+      </w:r>
+      <w:bookmarkEnd w:id="15"/>
+      <w:r>
+        <w:rPr>
+          <w:rFonts w:ascii="Palatino" w:hAnsi="Palatino"/>
+          <w:b/>
+          <w:bCs/>
+          <w:lang w:val="en-US"/>
+        </w:rPr>
+        <w:t xml:space="preserve"> </w:t>
       </w:r>
     </w:p>
     <w:p>
@@ -3202,6 +3222,9 @@
         <w:jc w:val="both"/>
         <w:rPr>
           <w:rFonts w:ascii="Palatino" w:hAnsi="Palatino" w:hint="default"/>
+          <w:b/>
+          <w:bCs/>
+          <w:lang w:val="en-US"/>
         </w:rPr>
       </w:pPr>
       <w:r>
@@ -3209,16 +3232,28 @@
           <w:rFonts w:ascii="Palatino" w:hAnsi="Palatino"/>
           <w:b/>
           <w:bCs/>
-        </w:rPr>
-        <w:t>Null-H</w:t>
-      </w:r>
+          <w:lang w:val="en-US"/>
+        </w:rPr>
+        <w:t>2.1 An appropriate set of hypotheses:</w:t>
+      </w:r>
+    </w:p>
+    <w:p>
+      <w:pPr>
+        <w:pStyle w:val="a5"/>
+        <w:spacing w:after="240" w:line="340" w:lineRule="atLeast"/>
+        <w:ind w:left="720" w:firstLine="720"/>
+        <w:jc w:val="both"/>
+        <w:rPr>
+          <w:rFonts w:ascii="Palatino" w:hAnsi="Palatino" w:hint="default"/>
+        </w:rPr>
+      </w:pPr>
       <w:r>
         <w:rPr>
           <w:rFonts w:ascii="Palatino" w:hAnsi="Palatino"/>
           <w:b/>
           <w:bCs/>
         </w:rPr>
-        <w:t>ypothesi</w:t>
+        <w:t>Null-H</w:t>
       </w:r>
       <w:r>
         <w:rPr>
@@ -3226,25 +3261,54 @@
           <w:b/>
           <w:bCs/>
         </w:rPr>
+        <w:t>ypothesi</w:t>
+      </w:r>
+      <w:r>
+        <w:rPr>
+          <w:rFonts w:ascii="Palatino" w:hAnsi="Palatino"/>
+          <w:b/>
+          <w:bCs/>
+        </w:rPr>
         <w:t>s</w:t>
       </w:r>
       <w:r>
         <w:rPr>
           <w:rFonts w:ascii="Palatino" w:hAnsi="Palatino"/>
         </w:rPr>
-        <w:t xml:space="preserve">: It takes </w:t>
-      </w:r>
+        <w:t>: It takes longer or equal time to name the colors under the congruent words condition.</w:t>
+      </w:r>
+    </w:p>
+    <w:p>
+      <w:pPr>
+        <w:pStyle w:val="a5"/>
+        <w:spacing w:after="240" w:line="340" w:lineRule="atLeast"/>
+        <w:ind w:left="720" w:firstLine="720"/>
+        <w:jc w:val="both"/>
+        <w:rPr>
+          <w:rFonts w:ascii="Palatino" w:hAnsi="Palatino" w:hint="default"/>
+        </w:rPr>
+      </w:pPr>
       <w:r>
         <w:rPr>
           <w:rFonts w:ascii="Palatino" w:hAnsi="Palatino"/>
-        </w:rPr>
-        <w:t>longer or equal</w:t>
+          <w:b/>
+          <w:bCs/>
+        </w:rPr>
+        <w:t>Alternative-Hypothe</w:t>
       </w:r>
       <w:r>
         <w:rPr>
           <w:rFonts w:ascii="Palatino" w:hAnsi="Palatino"/>
-        </w:rPr>
-        <w:t xml:space="preserve"> time to name the colors under the congruent words condition.</w:t>
+          <w:b/>
+          <w:bCs/>
+        </w:rPr>
+        <w:t>sis</w:t>
+      </w:r>
+      <w:r>
+        <w:rPr>
+          <w:rFonts w:ascii="Palatino" w:hAnsi="Palatino"/>
+        </w:rPr>
+        <w:t>: It takes longer time to name the colors under the incongruent words condition.</w:t>
       </w:r>
     </w:p>
     <w:p>
@@ -3260,50 +3324,15 @@
       <w:r>
         <w:rPr>
           <w:rFonts w:ascii="Palatino" w:hAnsi="Palatino"/>
-          <w:b/>
-          <w:bCs/>
-        </w:rPr>
-        <w:t>Alternative-H</w:t>
+        </w:rPr>
+        <w:tab/>
       </w:r>
       <w:r>
         <w:rPr>
           <w:rFonts w:ascii="Palatino" w:hAnsi="Palatino"/>
-          <w:b/>
-          <w:bCs/>
-        </w:rPr>
-        <w:t>ypothe</w:t>
-      </w:r>
-      <w:r>
-        <w:rPr>
-          <w:rFonts w:ascii="Palatino" w:hAnsi="Palatino"/>
-          <w:b/>
-          <w:bCs/>
-        </w:rPr>
-        <w:t>sis</w:t>
-      </w:r>
-      <w:r>
-        <w:rPr>
-          <w:rFonts w:ascii="Palatino" w:hAnsi="Palatino"/>
-        </w:rPr>
-        <w:t xml:space="preserve">: It takes longer time to name the colors </w:t>
-      </w:r>
-      <w:r>
-        <w:rPr>
-          <w:rFonts w:ascii="Palatino" w:hAnsi="Palatino"/>
-        </w:rPr>
-        <w:t>under the incongruent words condition.</w:t>
-      </w:r>
-    </w:p>
-    <w:p>
-      <w:pPr>
-        <w:pStyle w:val="a5"/>
-        <w:spacing w:after="240" w:line="340" w:lineRule="atLeast"/>
-        <w:ind w:firstLine="0"/>
-        <w:jc w:val="both"/>
-        <w:rPr>
-          <w:rFonts w:ascii="Palatino" w:hAnsi="Palatino" w:hint="default"/>
-        </w:rPr>
-      </w:pPr>
+        </w:rPr>
+        <w:tab/>
+      </w:r>
       <m:oMath>
         <m:sSub>
           <m:sSubPr>
@@ -3426,12 +3455,6 @@
           <m:t>≥0</m:t>
         </m:r>
       </m:oMath>
-      <w:r>
-        <w:rPr>
-          <w:rFonts w:ascii="Palatino" w:hAnsi="Palatino"/>
-        </w:rPr>
-        <w:tab/>
-      </w:r>
     </w:p>
     <w:p>
       <w:pPr>
@@ -3443,6 +3466,18 @@
           <w:rFonts w:ascii="Palatino" w:hAnsi="Palatino" w:hint="default"/>
         </w:rPr>
       </w:pPr>
+      <w:r>
+        <w:rPr>
+          <w:rFonts w:ascii="Palatino" w:hAnsi="Palatino"/>
+        </w:rPr>
+        <w:tab/>
+      </w:r>
+      <w:r>
+        <w:rPr>
+          <w:rFonts w:ascii="Palatino" w:hAnsi="Palatino"/>
+        </w:rPr>
+        <w:tab/>
+      </w:r>
       <m:oMath>
         <m:sSub>
           <m:sSubPr>
@@ -3576,11 +3611,6 @@
           <w:rFonts w:ascii="Palatino" w:hAnsi="Palatino"/>
         </w:rPr>
         <w:tab/>
-      </w:r>
-      <w:r>
-        <w:rPr>
-          <w:rFonts w:ascii="Palatino" w:hAnsi="Palatino"/>
-        </w:rPr>
         <w:t xml:space="preserve"> </w:t>
       </w:r>
     </w:p>
@@ -3594,6 +3624,18 @@
           <w:rFonts w:ascii="Palatino" w:hAnsi="Palatino" w:hint="default"/>
         </w:rPr>
       </w:pPr>
+      <w:r>
+        <w:rPr>
+          <w:rFonts w:ascii="Palatino" w:hAnsi="Palatino"/>
+        </w:rPr>
+        <w:tab/>
+      </w:r>
+      <w:r>
+        <w:rPr>
+          <w:rFonts w:ascii="Palatino" w:hAnsi="Palatino"/>
+        </w:rPr>
+        <w:tab/>
+      </w:r>
       <m:oMath>
         <m:r>
           <m:rPr>
@@ -3609,26 +3651,14 @@
         <w:rPr>
           <w:rFonts w:ascii="Palatino" w:hAnsi="Palatino"/>
         </w:rPr>
-        <w:t>(One-Tail</w:t>
-      </w:r>
-      <w:r>
-        <w:rPr>
-          <w:rFonts w:ascii="Palatino" w:hAnsi="Palatino"/>
-        </w:rPr>
-        <w:t>ed</w:t>
-      </w:r>
-      <w:r>
-        <w:rPr>
-          <w:rFonts w:ascii="Palatino" w:hAnsi="Palatino"/>
-        </w:rPr>
-        <w:t>)</w:t>
+        <w:t>(One-Tailed)</w:t>
       </w:r>
     </w:p>
     <w:p>
       <w:pPr>
         <w:pStyle w:val="a5"/>
         <w:spacing w:after="240" w:line="340" w:lineRule="atLeast"/>
-        <w:ind w:firstLine="0"/>
+        <w:ind w:firstLine="720"/>
         <w:jc w:val="both"/>
         <w:rPr>
           <w:rFonts w:ascii="Palatino" w:hAnsi="Palatino" w:hint="default"/>
@@ -3638,55 +3668,88 @@
         <w:rPr>
           <w:rFonts w:ascii="Palatino" w:hAnsi="Palatino"/>
         </w:rPr>
-        <w:t>Kind of statistical test: t-test</w:t>
+        <w:t xml:space="preserve">2.2 </w:t>
+      </w:r>
+      <w:r>
+        <w:rPr>
+          <w:rFonts w:ascii="Palatino" w:hAnsi="Palatino"/>
+        </w:rPr>
+        <w:t xml:space="preserve">Kind of statistical test: </w:t>
       </w:r>
     </w:p>
     <w:p>
       <w:pPr>
         <w:pStyle w:val="a5"/>
         <w:spacing w:after="240" w:line="340" w:lineRule="atLeast"/>
-        <w:ind w:firstLine="0"/>
+        <w:ind w:left="720" w:firstLine="720"/>
         <w:jc w:val="both"/>
         <w:rPr>
-          <w:rFonts w:hint="default"/>
-          <w:lang w:val="en-US"/>
+          <w:rFonts w:ascii="Palatino" w:hAnsi="Palatino" w:hint="default"/>
+          <w:b/>
+          <w:bCs/>
         </w:rPr>
       </w:pPr>
-      <w:commentRangeStart w:id="15"/>
-      <w:r>
-        <w:rPr>
-          <w:lang w:val="en-US"/>
-        </w:rPr>
-        <w:t>The reasons that I choose t-test can be listed as follows:</w:t>
-      </w:r>
-      <w:commentRangeEnd w:id="15"/>
-      <w:r>
-        <w:rPr>
-          <w:rStyle w:val="af2"/>
-          <w:rFonts w:ascii="Times New Roman" w:eastAsiaTheme="minorEastAsia" w:hAnsi="Times New Roman" w:cs="Times New Roman" w:hint="default"/>
-          <w:color w:val="auto"/>
-          <w:lang w:val="en-US" w:eastAsia="en-US"/>
-        </w:rPr>
-        <w:commentReference w:id="15"/>
+      <w:r>
+        <w:rPr>
+          <w:rFonts w:ascii="Palatino" w:hAnsi="Palatino"/>
+          <w:b/>
+          <w:bCs/>
+        </w:rPr>
+        <w:t>Depedent t-test for Paired Samples</w:t>
+      </w:r>
+      <w:r>
+        <w:rPr>
+          <w:rFonts w:ascii="Palatino" w:hAnsi="Palatino"/>
+          <w:b/>
+          <w:bCs/>
+        </w:rPr>
+        <w:t>(Type: Two Conditions)</w:t>
       </w:r>
     </w:p>
     <w:p>
       <w:pPr>
         <w:pStyle w:val="a5"/>
         <w:spacing w:after="240" w:line="340" w:lineRule="atLeast"/>
-        <w:ind w:firstLine="0"/>
         <w:jc w:val="both"/>
         <w:rPr>
-          <w:rFonts w:hint="default"/>
+          <w:rFonts w:ascii="Palatino" w:hAnsi="Palatino" w:hint="default"/>
           <w:lang w:val="en-US"/>
         </w:rPr>
       </w:pPr>
       <w:r>
         <w:rPr>
-          <w:lang w:val="en-US"/>
-        </w:rPr>
-        <w:t xml:space="preserve">a. </w:t>
-      </w:r>
+          <w:rFonts w:ascii="Palatino" w:hAnsi="Palatino"/>
+        </w:rPr>
+        <w:t>2.3 Justification:</w:t>
+      </w:r>
+    </w:p>
+    <w:p>
+      <w:pPr>
+        <w:pStyle w:val="a5"/>
+        <w:spacing w:after="240" w:line="340" w:lineRule="atLeast"/>
+        <w:ind w:left="720" w:firstLine="720"/>
+        <w:jc w:val="both"/>
+        <w:rPr>
+          <w:lang w:val="en-US"/>
+        </w:rPr>
+      </w:pPr>
+      <w:r>
+        <w:rPr>
+          <w:lang w:val="en-US"/>
+        </w:rPr>
+        <w:t xml:space="preserve">The reasons that I choose t-test: </w:t>
+      </w:r>
+    </w:p>
+    <w:p>
+      <w:pPr>
+        <w:pStyle w:val="a5"/>
+        <w:spacing w:after="240" w:line="340" w:lineRule="atLeast"/>
+        <w:ind w:left="1440" w:firstLine="720"/>
+        <w:jc w:val="both"/>
+        <w:rPr>
+          <w:lang w:val="en-US"/>
+        </w:rPr>
+      </w:pPr>
       <w:r>
         <w:rPr>
           <w:lang w:val="en-US"/>
@@ -3709,25 +3772,7 @@
         <w:rPr>
           <w:lang w:val="en-US"/>
         </w:rPr>
-        <w:t xml:space="preserve"> of the population datasets. </w:t>
-      </w:r>
-      <w:r>
-        <w:rPr>
-          <w:lang w:val="en-US"/>
-        </w:rPr>
-        <w:t xml:space="preserve">Meanwhile, the </w:t>
-      </w:r>
-      <w:r>
-        <w:rPr>
-          <w:lang w:val="en-US"/>
-        </w:rPr>
-        <w:t xml:space="preserve">distributions tend to be normal and the </w:t>
-      </w:r>
-      <w:r>
-        <w:rPr>
-          <w:lang w:val="en-US"/>
-        </w:rPr>
-        <w:t>samples</w:t>
+        <w:t xml:space="preserve"> of the population datasets. Meanwhile, the samples</w:t>
       </w:r>
       <w:r>
         <w:rPr>
@@ -3740,13 +3785,7 @@
         <w:rPr>
           <w:lang w:val="en-US"/>
         </w:rPr>
-        <w:t xml:space="preserve"> sizes</w:t>
-      </w:r>
-      <w:r>
-        <w:rPr>
-          <w:lang w:val="en-US"/>
-        </w:rPr>
-        <w:t xml:space="preserve"> are not big </w:t>
+        <w:t xml:space="preserve"> sizes are not big </w:t>
       </w:r>
       <w:proofErr w:type="gramStart"/>
       <w:r>
@@ -3757,7 +3796,7 @@
       </w:r>
       <w:r>
         <w:rPr>
-          <w:color w:val="FF0000"/>
+          <w:color w:val="000000" w:themeColor="text1"/>
           <w:lang w:val="en-US"/>
         </w:rPr>
         <w:t>(</w:t>
@@ -3765,24 +3804,10 @@
       <w:proofErr w:type="gramEnd"/>
       <w:r>
         <w:rPr>
-          <w:color w:val="FF0000"/>
-          <w:lang w:val="en-US"/>
-        </w:rPr>
-        <w:t>n &lt; 30</w:t>
-      </w:r>
-      <w:r>
-        <w:rPr>
-          <w:color w:val="FF0000"/>
-          <w:lang w:val="en-US"/>
-        </w:rPr>
-        <w:t>)</w:t>
-      </w:r>
-      <w:r>
-        <w:rPr>
-          <w:color w:val="FF0000"/>
-          <w:lang w:val="en-US"/>
-        </w:rPr>
-        <w:t xml:space="preserve"> </w:t>
+          <w:color w:val="000000" w:themeColor="text1"/>
+          <w:lang w:val="en-US"/>
+        </w:rPr>
+        <w:t xml:space="preserve">n &lt; 30) </w:t>
       </w:r>
       <w:r>
         <w:rPr>
@@ -3795,10 +3820,9 @@
       <w:pPr>
         <w:pStyle w:val="a5"/>
         <w:spacing w:after="240" w:line="340" w:lineRule="atLeast"/>
-        <w:ind w:firstLine="0"/>
+        <w:ind w:left="720" w:firstLine="720"/>
         <w:jc w:val="both"/>
         <w:rPr>
-          <w:rFonts w:hint="default"/>
           <w:lang w:val="en-US"/>
         </w:rPr>
       </w:pPr>
@@ -3806,165 +3830,98 @@
         <w:rPr>
           <w:lang w:val="en-US"/>
         </w:rPr>
-        <w:t xml:space="preserve">b. I clearly know the </w:t>
-      </w:r>
-      <w:r>
-        <w:rPr>
-          <w:lang w:val="en-US"/>
-        </w:rPr>
-        <w:t>Degrees of Freedom of the samples.</w:t>
+        <w:lastRenderedPageBreak/>
+        <w:t xml:space="preserve">Assumptions for t-test: </w:t>
       </w:r>
     </w:p>
     <w:p>
       <w:pPr>
         <w:pStyle w:val="a5"/>
         <w:spacing w:after="240" w:line="340" w:lineRule="atLeast"/>
-        <w:ind w:firstLine="0"/>
+        <w:ind w:left="1440" w:firstLine="720"/>
         <w:jc w:val="both"/>
         <w:rPr>
-          <w:color w:val="FF0000"/>
           <w:lang w:val="en-US"/>
         </w:rPr>
       </w:pPr>
-      <w:commentRangeStart w:id="16"/>
-      <w:r>
-        <w:rPr>
-          <w:color w:val="FF0000"/>
-          <w:lang w:val="en-US"/>
-        </w:rPr>
-        <w:t xml:space="preserve">c. </w:t>
-      </w:r>
-      <w:r>
-        <w:rPr>
-          <w:color w:val="FF0000"/>
-          <w:lang w:val="en-US"/>
-        </w:rPr>
-        <w:t xml:space="preserve">I know the mean value of the two samples, </w:t>
-      </w:r>
-      <m:oMath>
-        <m:sSub>
-          <m:sSubPr>
-            <m:ctrlPr>
-              <w:rPr>
-                <w:rFonts w:ascii="Cambria Math" w:hAnsi="Cambria Math" w:hint="default"/>
-                <w:color w:val="FF0000"/>
-                <w:lang w:val="en-US"/>
-              </w:rPr>
-            </m:ctrlPr>
-          </m:sSubPr>
-          <m:e>
-            <m:r>
-              <m:rPr>
-                <m:sty m:val="p"/>
-              </m:rPr>
-              <w:rPr>
-                <w:rFonts w:ascii="Cambria Math" w:hAnsi="Cambria Math" w:hint="default"/>
-                <w:color w:val="FF0000"/>
-                <w:lang w:val="en-US"/>
-              </w:rPr>
-              <m:t>μ</m:t>
-            </m:r>
-          </m:e>
-          <m:sub>
-            <m:r>
-              <w:rPr>
-                <w:rFonts w:ascii="Cambria Math" w:hAnsi="Cambria Math" w:hint="default"/>
-                <w:color w:val="FF0000"/>
-                <w:lang w:val="en-US"/>
-              </w:rPr>
-              <m:t>C</m:t>
-            </m:r>
-          </m:sub>
-        </m:sSub>
-        <m:r>
-          <w:rPr>
-            <w:rFonts w:ascii="Cambria Math" w:hAnsi="Cambria Math" w:hint="default"/>
-            <w:color w:val="FF0000"/>
-            <w:lang w:val="en-US"/>
-          </w:rPr>
-          <m:t xml:space="preserve"> and </m:t>
-        </m:r>
-        <m:sSub>
-          <m:sSubPr>
-            <m:ctrlPr>
-              <w:rPr>
-                <w:rFonts w:ascii="Cambria Math" w:hAnsi="Cambria Math" w:hint="default"/>
-                <w:i/>
-                <w:color w:val="FF0000"/>
-                <w:lang w:val="en-US"/>
-              </w:rPr>
-            </m:ctrlPr>
-          </m:sSubPr>
-          <m:e>
-            <m:r>
-              <w:rPr>
-                <w:rFonts w:ascii="Cambria Math" w:hAnsi="Cambria Math" w:hint="default"/>
-                <w:color w:val="FF0000"/>
-                <w:lang w:val="en-US"/>
-              </w:rPr>
-              <m:t>μ</m:t>
-            </m:r>
-          </m:e>
-          <m:sub>
-            <m:r>
-              <w:rPr>
-                <w:rFonts w:ascii="Cambria Math" w:hAnsi="Cambria Math" w:hint="default"/>
-                <w:color w:val="FF0000"/>
-                <w:lang w:val="en-US"/>
-              </w:rPr>
-              <m:t>I</m:t>
-            </m:r>
-          </m:sub>
-        </m:sSub>
-        <m:r>
-          <w:rPr>
-            <w:rFonts w:ascii="Cambria Math" w:hAnsi="Cambria Math" w:hint="default"/>
-            <w:color w:val="FF0000"/>
-            <w:lang w:val="en-US"/>
-          </w:rPr>
-          <m:t>.</m:t>
-        </m:r>
-      </m:oMath>
-      <w:r>
-        <w:rPr>
-          <w:color w:val="FF0000"/>
-          <w:lang w:val="en-US"/>
-        </w:rPr>
-        <w:t xml:space="preserve"> </w:t>
-      </w:r>
-      <w:commentRangeEnd w:id="16"/>
-      <w:r>
-        <w:rPr>
-          <w:rStyle w:val="af2"/>
-          <w:rFonts w:ascii="Times New Roman" w:eastAsiaTheme="minorEastAsia" w:hAnsi="Times New Roman" w:cs="Times New Roman" w:hint="default"/>
-          <w:color w:val="auto"/>
-          <w:lang w:val="en-US" w:eastAsia="en-US"/>
-        </w:rPr>
-        <w:commentReference w:id="16"/>
+      <w:r>
+        <w:rPr>
+          <w:lang w:val="en-US"/>
+        </w:rPr>
+        <w:t>a. Samples</w:t>
+      </w:r>
+      <w:r>
+        <w:rPr>
+          <w:rFonts w:hint="default"/>
+          <w:lang w:val="en-US"/>
+        </w:rPr>
+        <w:t>’</w:t>
+      </w:r>
+      <w:r>
+        <w:rPr>
+          <w:lang w:val="en-US"/>
+        </w:rPr>
+        <w:t xml:space="preserve"> distribution tends to be normal.</w:t>
       </w:r>
     </w:p>
     <w:p>
       <w:pPr>
         <w:pStyle w:val="a5"/>
         <w:spacing w:after="240" w:line="340" w:lineRule="atLeast"/>
-        <w:ind w:firstLine="0"/>
+        <w:ind w:left="1440" w:firstLine="720"/>
         <w:jc w:val="both"/>
         <w:rPr>
+          <w:lang w:val="en-US"/>
+        </w:rPr>
+      </w:pPr>
+      <w:r>
+        <w:rPr>
+          <w:lang w:val="en-US"/>
+        </w:rPr>
+        <w:t>b. We can get the samples</w:t>
+      </w:r>
+      <w:r>
+        <w:rPr>
           <w:rFonts w:hint="default"/>
           <w:lang w:val="en-US"/>
         </w:rPr>
+        <w:t>’</w:t>
+      </w:r>
+      <w:r>
+        <w:rPr>
+          <w:lang w:val="en-US"/>
+        </w:rPr>
+        <w:t xml:space="preserve"> mean and the samples</w:t>
+      </w:r>
+      <w:r>
+        <w:rPr>
+          <w:rFonts w:hint="default"/>
+          <w:lang w:val="en-US"/>
+        </w:rPr>
+        <w:t>’</w:t>
+      </w:r>
+      <w:r>
+        <w:rPr>
+          <w:lang w:val="en-US"/>
+        </w:rPr>
+        <w:t xml:space="preserve"> standard deviation.</w:t>
+      </w:r>
+    </w:p>
+    <w:p>
+      <w:pPr>
+        <w:pStyle w:val="a5"/>
+        <w:spacing w:after="240" w:line="340" w:lineRule="atLeast"/>
+        <w:ind w:left="1440" w:firstLine="720"/>
+        <w:jc w:val="both"/>
+        <w:rPr>
+          <w:lang w:val="en-US"/>
+        </w:rPr>
       </w:pPr>
       <w:r>
         <w:rPr>
           <w:lang w:val="en-US"/>
         </w:rPr>
-        <w:t xml:space="preserve">d. I can calculate the </w:t>
-      </w:r>
-      <w:r>
-        <w:rPr>
-          <w:lang w:val="en-US"/>
-        </w:rPr>
-        <w:t>Standard Deviation of the samples.</w:t>
+        <w:t>c. We can get the degrees of freedom.</w:t>
       </w:r>
     </w:p>
     <w:p>
@@ -5521,7 +5478,7 @@
                 <w:rFonts w:ascii="Times New Roman" w:eastAsia="宋体" w:hAnsi="Times New Roman" w:cs="Times New Roman" w:hint="default"/>
               </w:rPr>
             </w:pPr>
-            <w:commentRangeStart w:id="17"/>
+            <w:commentRangeStart w:id="16"/>
             <w:r>
               <w:rPr>
                 <w:rFonts w:ascii="Times New Roman" w:eastAsia="宋体" w:hAnsi="Times New Roman" w:cs="Times New Roman"/>
@@ -5540,7 +5497,7 @@
               </w:rPr>
               <w:t>=</w:t>
             </w:r>
-            <w:commentRangeEnd w:id="17"/>
+            <w:commentRangeEnd w:id="16"/>
             <w:r>
               <w:rPr>
                 <w:rStyle w:val="af2"/>
@@ -5548,7 +5505,7 @@
                 <w:color w:val="auto"/>
                 <w:lang w:val="en-US" w:eastAsia="en-US"/>
               </w:rPr>
-              <w:commentReference w:id="17"/>
+              <w:commentReference w:id="16"/>
             </w:r>
           </w:p>
           <w:p>
@@ -6068,6 +6025,7 @@
               <w:rPr>
                 <w:rFonts w:ascii="宋体" w:eastAsia="宋体" w:hAnsi="宋体"/>
               </w:rPr>
+              <w:lastRenderedPageBreak/>
               <w:t>3.559357958</w:t>
             </w:r>
           </w:p>
@@ -6136,7 +6094,6 @@
           <w:bCs/>
           <w:lang w:val="en-US"/>
         </w:rPr>
-        <w:lastRenderedPageBreak/>
         <w:t xml:space="preserve">4. Provide one or two visualizations that show the distribution of the sample data. Write one or two sentences noting what you observe about the plot or plots. </w:t>
       </w:r>
     </w:p>
@@ -6467,7 +6424,7 @@
         </w:rPr>
         <w:t xml:space="preserve">5. </w:t>
       </w:r>
-      <w:commentRangeStart w:id="18"/>
+      <w:commentRangeStart w:id="17"/>
       <w:r>
         <w:rPr>
           <w:rFonts w:ascii="Palatino" w:hAnsi="Palatino"/>
@@ -6477,7 +6434,7 @@
         </w:rPr>
         <w:t xml:space="preserve">Now, perform the statistical test and report your results. What is your confidence level and your critical statistic value? Do you reject the null hypothesis or fail to reject it? Come to a conclusion in terms of the experiment task. Did the results match up with your expectations? </w:t>
       </w:r>
-      <w:commentRangeEnd w:id="18"/>
+      <w:commentRangeEnd w:id="17"/>
       <w:r>
         <w:rPr>
           <w:rStyle w:val="af2"/>
@@ -6485,7 +6442,7 @@
           <w:color w:val="auto"/>
           <w:lang w:val="en-US" w:eastAsia="en-US"/>
         </w:rPr>
-        <w:commentReference w:id="18"/>
+        <w:commentReference w:id="17"/>
       </w:r>
     </w:p>
     <w:p>
@@ -6808,6 +6765,7 @@
           <w:rFonts w:ascii="Palatino" w:hAnsi="Palatino"/>
           <w:lang w:val="en-US"/>
         </w:rPr>
+        <w:lastRenderedPageBreak/>
         <w:t xml:space="preserve">a. </w:t>
       </w:r>
       <w:r>
@@ -7248,7 +7206,6 @@
           <w:rFonts w:ascii="Palatino" w:hAnsi="Palatino"/>
           <w:lang w:val="en-US"/>
         </w:rPr>
-        <w:lastRenderedPageBreak/>
         <w:tab/>
       </w:r>
       <m:oMath>
@@ -8246,438 +8203,209 @@
 
 <file path=word/comments.xml><?xml version="1.0" encoding="utf-8"?>
 <w:comments xmlns:wpc="http://schemas.microsoft.com/office/word/2010/wordprocessingCanvas" xmlns:mo="http://schemas.microsoft.com/office/mac/office/2008/main" xmlns:mc="http://schemas.openxmlformats.org/markup-compatibility/2006" xmlns:mv="urn:schemas-microsoft-com:mac:vml" xmlns:o="urn:schemas-microsoft-com:office:office" xmlns:r="http://schemas.openxmlformats.org/officeDocument/2006/relationships" xmlns:m="http://schemas.openxmlformats.org/officeDocument/2006/math" xmlns:v="urn:schemas-microsoft-com:vml" xmlns:wp14="http://schemas.microsoft.com/office/word/2010/wordprocessingDrawing" xmlns:wp="http://schemas.openxmlformats.org/drawingml/2006/wordprocessingDrawing" xmlns:w10="urn:schemas-microsoft-com:office:word" xmlns:w="http://schemas.openxmlformats.org/wordprocessingml/2006/main" xmlns:w14="http://schemas.microsoft.com/office/word/2010/wordml" xmlns:w15="http://schemas.microsoft.com/office/word/2012/wordml" xmlns:wpg="http://schemas.microsoft.com/office/word/2010/wordprocessingGroup" xmlns:wpi="http://schemas.microsoft.com/office/word/2010/wordprocessingInk" xmlns:wne="http://schemas.microsoft.com/office/word/2006/wordml" xmlns:wps="http://schemas.microsoft.com/office/word/2010/wordprocessingShape" mc:Ignorable="w14 w15 wp14">
-  <w:comment w:id="15" w:author="郑东佳" w:date="2017-11-13T17:34:00Z" w:initials="郑东佳">
+  <w:comment w:id="16" w:author="郑东佳" w:date="2017-11-13T17:35:00Z" w:initials="郑东佳">
     <w:p>
       <w:pPr>
-        <w:pStyle w:val="af9"/>
-        <w:shd w:val="clear" w:color="auto" w:fill="FFFFFF"/>
-        <w:spacing w:before="0" w:beforeAutospacing="0" w:after="225" w:afterAutospacing="0" w:line="300" w:lineRule="atLeast"/>
-        <w:rPr>
-          <w:rFonts w:ascii="Helvetica" w:hAnsi="Helvetica"/>
+        <w:rPr>
+          <w:rFonts w:eastAsia="Times New Roman"/>
+          <w:bdr w:val="none" w:sz="0" w:space="0" w:color="auto"/>
+          <w:lang w:eastAsia="zh-CN"/>
+        </w:rPr>
+      </w:pPr>
+      <w:r>
+        <w:rPr>
+          <w:rStyle w:val="af2"/>
+        </w:rPr>
+        <w:annotationRef/>
+      </w:r>
+      <w:r>
+        <w:rPr>
+          <w:rFonts w:ascii="SimSun" w:eastAsia="SimSun" w:hAnsi="SimSun" w:cs="SimSun"/>
           <w:color w:val="58646D"/>
           <w:sz w:val="18"/>
           <w:szCs w:val="18"/>
-        </w:rPr>
-      </w:pPr>
-      <w:r>
-        <w:rPr>
-          <w:rStyle w:val="af2"/>
-        </w:rPr>
-        <w:annotationRef/>
-      </w:r>
-      <w:r>
-        <w:rPr>
-          <w:rFonts w:ascii="Helvetica" w:hAnsi="Helvetica"/>
+          <w:bdr w:val="none" w:sz="0" w:space="0" w:color="auto"/>
+          <w:shd w:val="clear" w:color="auto" w:fill="FFFFFF"/>
+          <w:lang w:eastAsia="zh-CN"/>
+        </w:rPr>
+        <w:t>计算完全正确，特别棒</w:t>
+      </w:r>
+      <w:r>
+        <w:rPr>
+          <w:rFonts w:ascii="MS Mincho" w:eastAsia="MS Mincho" w:hAnsi="MS Mincho" w:cs="MS Mincho"/>
           <w:color w:val="58646D"/>
           <w:sz w:val="18"/>
           <w:szCs w:val="18"/>
-        </w:rPr>
-        <w:t>正确选择了</w:t>
-      </w:r>
-      <w:r>
-        <w:rPr>
-          <w:rFonts w:ascii="Helvetica" w:hAnsi="Helvetica"/>
+          <w:bdr w:val="none" w:sz="0" w:space="0" w:color="auto"/>
+          <w:shd w:val="clear" w:color="auto" w:fill="FFFFFF"/>
+          <w:lang w:eastAsia="zh-CN"/>
+        </w:rPr>
+        <w:t>！</w:t>
+      </w:r>
+      <w:r>
+        <w:rPr>
+          <w:rFonts w:ascii="Helvetica" w:eastAsia="Times New Roman" w:hAnsi="Helvetica"/>
           <w:color w:val="58646D"/>
           <w:sz w:val="18"/>
           <w:szCs w:val="18"/>
-        </w:rPr>
-        <w:t>t</w:t>
-      </w:r>
-      <w:r>
-        <w:rPr>
-          <w:rFonts w:ascii="Helvetica" w:hAnsi="Helvetica"/>
+          <w:bdr w:val="none" w:sz="0" w:space="0" w:color="auto"/>
+          <w:lang w:eastAsia="zh-CN"/>
+        </w:rPr>
+        <w:br/>
+      </w:r>
+      <w:r>
+        <w:rPr>
+          <w:rFonts w:ascii="SimSun" w:eastAsia="SimSun" w:hAnsi="SimSun" w:cs="SimSun"/>
           <w:color w:val="58646D"/>
           <w:sz w:val="18"/>
           <w:szCs w:val="18"/>
-        </w:rPr>
-        <w:t>检验，且说明了理由，因为总体标准差未知且样本容量太小（小于</w:t>
-      </w:r>
-      <w:r>
-        <w:rPr>
-          <w:rFonts w:ascii="Helvetica" w:hAnsi="Helvetica"/>
+          <w:bdr w:val="none" w:sz="0" w:space="0" w:color="auto"/>
+          <w:shd w:val="clear" w:color="auto" w:fill="FFFFFF"/>
+          <w:lang w:eastAsia="zh-CN"/>
+        </w:rPr>
+        <w:t>这里唯一需要注意的是，</w:t>
+      </w:r>
+      <w:r>
+        <w:rPr>
+          <w:rFonts w:ascii="Helvetica" w:eastAsia="Times New Roman" w:hAnsi="Helvetica"/>
           <w:color w:val="58646D"/>
           <w:sz w:val="18"/>
           <w:szCs w:val="18"/>
-        </w:rPr>
-        <w:t>30</w:t>
-      </w:r>
-      <w:r>
-        <w:rPr>
-          <w:rFonts w:ascii="Helvetica" w:hAnsi="Helvetica"/>
+          <w:bdr w:val="none" w:sz="0" w:space="0" w:color="auto"/>
+          <w:shd w:val="clear" w:color="auto" w:fill="FFFFFF"/>
+          <w:lang w:eastAsia="zh-CN"/>
+        </w:rPr>
+        <w:t>standard deviation of population</w:t>
+      </w:r>
+      <w:r>
+        <w:rPr>
+          <w:rFonts w:ascii="MS Mincho" w:eastAsia="MS Mincho" w:hAnsi="MS Mincho" w:cs="MS Mincho"/>
           <w:color w:val="58646D"/>
           <w:sz w:val="18"/>
           <w:szCs w:val="18"/>
-        </w:rPr>
-        <w:t>）。</w:t>
-      </w:r>
-    </w:p>
-    <w:p>
-      <w:pPr>
-        <w:spacing w:before="345" w:after="345"/>
-        <w:rPr>
-          <w:rFonts w:eastAsia="Times New Roman"/>
-        </w:rPr>
-      </w:pPr>
-      <w:r>
-        <w:rPr>
-          <w:rFonts w:eastAsia="Times New Roman"/>
-        </w:rPr>
-        <w:pict w14:anchorId="11E64265">
-          <v:rect id="_x0000_i1025" style="width:0;height:0" o:hralign="center" o:hrstd="t" o:hrnoshade="t" o:hr="t" fillcolor="#58646d" stroked="f"/>
-        </w:pict>
-      </w:r>
-    </w:p>
-    <w:p>
-      <w:pPr>
-        <w:pStyle w:val="af9"/>
-        <w:shd w:val="clear" w:color="auto" w:fill="FFFFFF"/>
-        <w:spacing w:before="0" w:beforeAutospacing="0" w:after="225" w:afterAutospacing="0" w:line="300" w:lineRule="atLeast"/>
-        <w:rPr>
-          <w:rFonts w:ascii="Helvetica" w:hAnsi="Helvetica"/>
+          <w:bdr w:val="none" w:sz="0" w:space="0" w:color="auto"/>
+          <w:shd w:val="clear" w:color="auto" w:fill="FFFFFF"/>
+          <w:lang w:eastAsia="zh-CN"/>
+        </w:rPr>
+        <w:t>是无法通</w:t>
+      </w:r>
+      <w:r>
+        <w:rPr>
+          <w:rFonts w:ascii="SimSun" w:eastAsia="SimSun" w:hAnsi="SimSun" w:cs="SimSun"/>
           <w:color w:val="58646D"/>
           <w:sz w:val="18"/>
           <w:szCs w:val="18"/>
-        </w:rPr>
-      </w:pPr>
-      <w:r>
-        <w:rPr>
-          <w:rFonts w:ascii="Helvetica" w:hAnsi="Helvetica"/>
+          <w:bdr w:val="none" w:sz="0" w:space="0" w:color="auto"/>
+          <w:shd w:val="clear" w:color="auto" w:fill="FFFFFF"/>
+          <w:lang w:eastAsia="zh-CN"/>
+        </w:rPr>
+        <w:t>过样</w:t>
+      </w:r>
+      <w:r>
+        <w:rPr>
+          <w:rFonts w:ascii="MS Mincho" w:eastAsia="MS Mincho" w:hAnsi="MS Mincho" w:cs="MS Mincho"/>
           <w:color w:val="58646D"/>
           <w:sz w:val="18"/>
           <w:szCs w:val="18"/>
-        </w:rPr>
-        <w:t>根据样本的属性，</w:t>
-      </w:r>
-      <w:hyperlink r:id="rId1" w:tgtFrame="_blank" w:history="1">
-        <w:r>
-          <w:rPr>
-            <w:rStyle w:val="a4"/>
-            <w:rFonts w:ascii="Helvetica" w:hAnsi="Helvetica"/>
-            <w:color w:val="02B3E4"/>
-            <w:sz w:val="18"/>
-            <w:szCs w:val="18"/>
-          </w:rPr>
-          <w:t>t</w:t>
-        </w:r>
-        <w:r>
-          <w:rPr>
-            <w:rStyle w:val="a4"/>
-            <w:rFonts w:ascii="Helvetica" w:hAnsi="Helvetica"/>
-            <w:color w:val="02B3E4"/>
-            <w:sz w:val="18"/>
-            <w:szCs w:val="18"/>
-          </w:rPr>
-          <w:t>检验可划分为多种类型</w:t>
-        </w:r>
-      </w:hyperlink>
-      <w:r>
-        <w:rPr>
-          <w:rFonts w:ascii="Helvetica" w:hAnsi="Helvetica"/>
+          <w:bdr w:val="none" w:sz="0" w:space="0" w:color="auto"/>
+          <w:shd w:val="clear" w:color="auto" w:fill="FFFFFF"/>
+          <w:lang w:eastAsia="zh-CN"/>
+        </w:rPr>
+        <w:t>本数据来</w:t>
+      </w:r>
+      <w:r>
+        <w:rPr>
+          <w:rFonts w:ascii="SimSun" w:eastAsia="SimSun" w:hAnsi="SimSun" w:cs="SimSun"/>
           <w:color w:val="58646D"/>
           <w:sz w:val="18"/>
           <w:szCs w:val="18"/>
-        </w:rPr>
-        <w:t>，适合本实验的是哪一种呢？</w:t>
-      </w:r>
-    </w:p>
-    <w:p>
-      <w:pPr>
-        <w:spacing w:before="345" w:after="345"/>
-        <w:rPr>
-          <w:rFonts w:eastAsia="Times New Roman"/>
-        </w:rPr>
-      </w:pPr>
-      <w:r>
-        <w:rPr>
-          <w:rFonts w:eastAsia="Times New Roman"/>
-        </w:rPr>
-        <w:pict w14:anchorId="498DD44A">
-          <v:rect id="_x0000_i1026" style="width:0;height:0" o:hralign="center" o:hrstd="t" o:hrnoshade="t" o:hr="t" fillcolor="#58646d" stroked="f"/>
-        </w:pict>
-      </w:r>
-    </w:p>
-    <w:p>
-      <w:pPr>
-        <w:pStyle w:val="af9"/>
-        <w:shd w:val="clear" w:color="auto" w:fill="FFFFFF"/>
-        <w:spacing w:before="0" w:beforeAutospacing="0" w:after="0" w:afterAutospacing="0" w:line="300" w:lineRule="atLeast"/>
-        <w:rPr>
-          <w:rFonts w:ascii="Helvetica" w:hAnsi="Helvetica"/>
+          <w:bdr w:val="none" w:sz="0" w:space="0" w:color="auto"/>
+          <w:shd w:val="clear" w:color="auto" w:fill="FFFFFF"/>
+          <w:lang w:eastAsia="zh-CN"/>
+        </w:rPr>
+        <w:t>计</w:t>
+      </w:r>
+      <w:r>
+        <w:rPr>
+          <w:rFonts w:ascii="MS Mincho" w:eastAsia="MS Mincho" w:hAnsi="MS Mincho" w:cs="MS Mincho"/>
           <w:color w:val="58646D"/>
           <w:sz w:val="18"/>
           <w:szCs w:val="18"/>
-        </w:rPr>
-      </w:pPr>
-      <w:r>
-        <w:rPr>
-          <w:rFonts w:ascii="Helvetica" w:hAnsi="Helvetica"/>
+          <w:bdr w:val="none" w:sz="0" w:space="0" w:color="auto"/>
+          <w:shd w:val="clear" w:color="auto" w:fill="FFFFFF"/>
+          <w:lang w:eastAsia="zh-CN"/>
+        </w:rPr>
+        <w:t>算的，只能</w:t>
+      </w:r>
+      <w:r>
+        <w:rPr>
+          <w:rFonts w:ascii="SimSun" w:eastAsia="SimSun" w:hAnsi="SimSun" w:cs="SimSun"/>
           <w:color w:val="58646D"/>
           <w:sz w:val="18"/>
           <w:szCs w:val="18"/>
-        </w:rPr>
-        <w:t>本题还要求说明所选统计检验的假设前提</w:t>
-      </w:r>
-      <w:r>
-        <w:rPr>
-          <w:rFonts w:ascii="Helvetica" w:hAnsi="Helvetica"/>
+          <w:bdr w:val="none" w:sz="0" w:space="0" w:color="auto"/>
+          <w:shd w:val="clear" w:color="auto" w:fill="FFFFFF"/>
+          <w:lang w:eastAsia="zh-CN"/>
+        </w:rPr>
+        <w:t>计</w:t>
+      </w:r>
+      <w:r>
+        <w:rPr>
+          <w:rFonts w:ascii="MS Mincho" w:eastAsia="MS Mincho" w:hAnsi="MS Mincho" w:cs="MS Mincho"/>
           <w:color w:val="58646D"/>
           <w:sz w:val="18"/>
           <w:szCs w:val="18"/>
-        </w:rPr>
-        <w:t>(assumptions)</w:t>
-      </w:r>
-      <w:r>
-        <w:rPr>
-          <w:rFonts w:ascii="Helvetica" w:hAnsi="Helvetica"/>
+          <w:bdr w:val="none" w:sz="0" w:space="0" w:color="auto"/>
+          <w:shd w:val="clear" w:color="auto" w:fill="FFFFFF"/>
+          <w:lang w:eastAsia="zh-CN"/>
+        </w:rPr>
+        <w:t>算出</w:t>
+      </w:r>
+      <w:r>
+        <w:rPr>
+          <w:rFonts w:ascii="SimSun" w:eastAsia="SimSun" w:hAnsi="SimSun" w:cs="SimSun"/>
           <w:color w:val="58646D"/>
           <w:sz w:val="18"/>
           <w:szCs w:val="18"/>
-        </w:rPr>
-        <w:t>。如果违背了这些条件，则可能影响检验结果的可信度。</w:t>
-      </w:r>
-      <w:r>
-        <w:rPr>
-          <w:rFonts w:ascii="Helvetica" w:hAnsi="Helvetica"/>
+          <w:bdr w:val="none" w:sz="0" w:space="0" w:color="auto"/>
+          <w:shd w:val="clear" w:color="auto" w:fill="FFFFFF"/>
+          <w:lang w:eastAsia="zh-CN"/>
+        </w:rPr>
+        <w:t>经过</w:t>
+      </w:r>
+      <w:r>
+        <w:rPr>
+          <w:rFonts w:ascii="Helvetica" w:eastAsia="Times New Roman" w:hAnsi="Helvetica"/>
           <w:color w:val="58646D"/>
           <w:sz w:val="18"/>
           <w:szCs w:val="18"/>
-        </w:rPr>
-        <w:br/>
-      </w:r>
-      <w:r>
-        <w:rPr>
-          <w:rFonts w:ascii="Helvetica" w:hAnsi="Helvetica"/>
+          <w:bdr w:val="none" w:sz="0" w:space="0" w:color="auto"/>
+          <w:shd w:val="clear" w:color="auto" w:fill="FFFFFF"/>
+          <w:lang w:eastAsia="zh-CN"/>
+        </w:rPr>
+        <w:t>Bessel's Correction</w:t>
+      </w:r>
+      <w:r>
+        <w:rPr>
+          <w:rFonts w:ascii="SimSun" w:eastAsia="SimSun" w:hAnsi="SimSun" w:cs="SimSun"/>
           <w:color w:val="58646D"/>
           <w:sz w:val="18"/>
           <w:szCs w:val="18"/>
-        </w:rPr>
-        <w:t>比如，</w:t>
-      </w:r>
-      <w:hyperlink r:id="rId2" w:tgtFrame="_blank" w:history="1">
-        <w:r>
-          <w:rPr>
-            <w:rStyle w:val="a4"/>
-            <w:rFonts w:ascii="Helvetica" w:hAnsi="Helvetica"/>
-            <w:color w:val="02B3E4"/>
-            <w:sz w:val="18"/>
-            <w:szCs w:val="18"/>
-          </w:rPr>
-          <w:t>有些统计检验要求数据服从正态分布</w:t>
-        </w:r>
-      </w:hyperlink>
-      <w:r>
-        <w:rPr>
-          <w:rFonts w:ascii="Helvetica" w:hAnsi="Helvetica"/>
+          <w:bdr w:val="none" w:sz="0" w:space="0" w:color="auto"/>
+          <w:shd w:val="clear" w:color="auto" w:fill="FFFFFF"/>
+          <w:lang w:eastAsia="zh-CN"/>
+        </w:rPr>
+        <w:t>纠正过的样本标准差</w:t>
+      </w:r>
+      <w:r>
+        <w:rPr>
+          <w:rFonts w:ascii="MS Mincho" w:eastAsia="MS Mincho" w:hAnsi="MS Mincho" w:cs="MS Mincho"/>
           <w:color w:val="58646D"/>
           <w:sz w:val="18"/>
           <w:szCs w:val="18"/>
-        </w:rPr>
-        <w:t>。</w:t>
-      </w:r>
-      <w:r>
-        <w:rPr>
-          <w:rFonts w:ascii="Helvetica" w:hAnsi="Helvetica"/>
-          <w:color w:val="58646D"/>
-          <w:sz w:val="18"/>
-          <w:szCs w:val="18"/>
-        </w:rPr>
-        <w:br/>
-      </w:r>
-      <w:r>
-        <w:rPr>
-          <w:rFonts w:ascii="Helvetica" w:hAnsi="Helvetica"/>
-          <w:color w:val="58646D"/>
-          <w:sz w:val="18"/>
-          <w:szCs w:val="18"/>
-        </w:rPr>
-        <w:t>要进一步探索这个问题，可以参与</w:t>
-      </w:r>
-      <w:r>
-        <w:rPr>
-          <w:rFonts w:ascii="Helvetica" w:hAnsi="Helvetica"/>
-          <w:color w:val="58646D"/>
-          <w:sz w:val="18"/>
-          <w:szCs w:val="18"/>
-        </w:rPr>
-        <w:fldChar w:fldCharType="begin"/>
-      </w:r>
-      <w:r>
-        <w:rPr>
-          <w:rFonts w:ascii="Helvetica" w:hAnsi="Helvetica"/>
-          <w:color w:val="58646D"/>
-          <w:sz w:val="18"/>
-          <w:szCs w:val="18"/>
-        </w:rPr>
-        <w:instrText xml:space="preserve"> HYPERLINK "http://discussions.youdaxue.com/t/topic/42566" \t "_blank" </w:instrText>
-      </w:r>
-      <w:r>
-        <w:rPr>
-          <w:rFonts w:ascii="Helvetica" w:hAnsi="Helvetica"/>
-          <w:color w:val="58646D"/>
-          <w:sz w:val="18"/>
-          <w:szCs w:val="18"/>
-        </w:rPr>
-      </w:r>
-      <w:r>
-        <w:rPr>
-          <w:rFonts w:ascii="Helvetica" w:hAnsi="Helvetica"/>
-          <w:color w:val="58646D"/>
-          <w:sz w:val="18"/>
-          <w:szCs w:val="18"/>
-        </w:rPr>
-        <w:fldChar w:fldCharType="separate"/>
-      </w:r>
-      <w:r>
-        <w:rPr>
-          <w:rStyle w:val="a4"/>
-          <w:rFonts w:ascii="Helvetica" w:hAnsi="Helvetica"/>
-          <w:color w:val="02B3E4"/>
-          <w:sz w:val="18"/>
-          <w:szCs w:val="18"/>
-        </w:rPr>
-        <w:t>论坛讨论</w:t>
-      </w:r>
-      <w:r>
-        <w:rPr>
-          <w:rFonts w:ascii="Helvetica" w:hAnsi="Helvetica"/>
-          <w:color w:val="58646D"/>
-          <w:sz w:val="18"/>
-          <w:szCs w:val="18"/>
-        </w:rPr>
-        <w:fldChar w:fldCharType="end"/>
-      </w:r>
-      <w:r>
-        <w:rPr>
-          <w:rFonts w:ascii="Helvetica" w:hAnsi="Helvetica"/>
-          <w:color w:val="58646D"/>
-          <w:sz w:val="18"/>
-          <w:szCs w:val="18"/>
-        </w:rPr>
-        <w:t>，也可以参考</w:t>
-      </w:r>
-      <w:r>
-        <w:rPr>
-          <w:rFonts w:ascii="Helvetica" w:hAnsi="Helvetica"/>
-          <w:color w:val="58646D"/>
-          <w:sz w:val="18"/>
-          <w:szCs w:val="18"/>
-        </w:rPr>
-        <w:fldChar w:fldCharType="begin"/>
-      </w:r>
-      <w:r>
-        <w:rPr>
-          <w:rFonts w:ascii="Helvetica" w:hAnsi="Helvetica"/>
-          <w:color w:val="58646D"/>
-          <w:sz w:val="18"/>
-          <w:szCs w:val="18"/>
-        </w:rPr>
-        <w:instrText xml:space="preserve"> HYPERLINK "http://www.psychology.emory.edu/clinical/bliwise/Tutorials/TOM/meanstests/assump.htm" \t "_blank" </w:instrText>
-      </w:r>
-      <w:r>
-        <w:rPr>
-          <w:rFonts w:ascii="Helvetica" w:hAnsi="Helvetica"/>
-          <w:color w:val="58646D"/>
-          <w:sz w:val="18"/>
-          <w:szCs w:val="18"/>
-        </w:rPr>
-      </w:r>
-      <w:r>
-        <w:rPr>
-          <w:rFonts w:ascii="Helvetica" w:hAnsi="Helvetica"/>
-          <w:color w:val="58646D"/>
-          <w:sz w:val="18"/>
-          <w:szCs w:val="18"/>
-        </w:rPr>
-        <w:fldChar w:fldCharType="separate"/>
-      </w:r>
-      <w:r>
-        <w:rPr>
-          <w:rStyle w:val="a4"/>
-          <w:rFonts w:ascii="Helvetica" w:hAnsi="Helvetica"/>
-          <w:color w:val="02B3E4"/>
-          <w:sz w:val="18"/>
-          <w:szCs w:val="18"/>
-        </w:rPr>
-        <w:t>这个链接</w:t>
-      </w:r>
-      <w:r>
-        <w:rPr>
-          <w:rFonts w:ascii="Helvetica" w:hAnsi="Helvetica"/>
-          <w:color w:val="58646D"/>
-          <w:sz w:val="18"/>
-          <w:szCs w:val="18"/>
-        </w:rPr>
-        <w:fldChar w:fldCharType="end"/>
-      </w:r>
-      <w:r>
-        <w:rPr>
-          <w:rFonts w:ascii="Helvetica" w:hAnsi="Helvetica"/>
-          <w:color w:val="58646D"/>
-          <w:sz w:val="18"/>
-          <w:szCs w:val="18"/>
-        </w:rPr>
-        <w:t>和</w:t>
-      </w:r>
-      <w:r>
-        <w:rPr>
-          <w:rFonts w:ascii="Helvetica" w:hAnsi="Helvetica"/>
-          <w:color w:val="58646D"/>
-          <w:sz w:val="18"/>
-          <w:szCs w:val="18"/>
-        </w:rPr>
-        <w:fldChar w:fldCharType="begin"/>
-      </w:r>
-      <w:r>
-        <w:rPr>
-          <w:rFonts w:ascii="Helvetica" w:hAnsi="Helvetica"/>
-          <w:color w:val="58646D"/>
-          <w:sz w:val="18"/>
-          <w:szCs w:val="18"/>
-        </w:rPr>
-        <w:instrText xml:space="preserve"> HYPERLINK "http://support.minitab.com/zh-cn/minitab/17/topic-library/basic-statistics-and-graphs/hypothesis-tests/tests-of-means/why-use-paired-t/" \t "_blank" </w:instrText>
-      </w:r>
-      <w:r>
-        <w:rPr>
-          <w:rFonts w:ascii="Helvetica" w:hAnsi="Helvetica"/>
-          <w:color w:val="58646D"/>
-          <w:sz w:val="18"/>
-          <w:szCs w:val="18"/>
-        </w:rPr>
-      </w:r>
-      <w:r>
-        <w:rPr>
-          <w:rFonts w:ascii="Helvetica" w:hAnsi="Helvetica"/>
-          <w:color w:val="58646D"/>
-          <w:sz w:val="18"/>
-          <w:szCs w:val="18"/>
-        </w:rPr>
-        <w:fldChar w:fldCharType="separate"/>
-      </w:r>
-      <w:r>
-        <w:rPr>
-          <w:rStyle w:val="a4"/>
-          <w:rFonts w:ascii="Helvetica" w:hAnsi="Helvetica"/>
-          <w:color w:val="02B3E4"/>
-          <w:sz w:val="18"/>
-          <w:szCs w:val="18"/>
-        </w:rPr>
-        <w:t>这个链接</w:t>
-      </w:r>
-      <w:r>
-        <w:rPr>
-          <w:rFonts w:ascii="Helvetica" w:hAnsi="Helvetica"/>
-          <w:color w:val="58646D"/>
-          <w:sz w:val="18"/>
-          <w:szCs w:val="18"/>
-        </w:rPr>
-        <w:fldChar w:fldCharType="end"/>
-      </w:r>
-      <w:r>
-        <w:rPr>
-          <w:rFonts w:ascii="Helvetica" w:hAnsi="Helvetica"/>
-          <w:color w:val="58646D"/>
-          <w:sz w:val="18"/>
-          <w:szCs w:val="18"/>
+          <w:bdr w:val="none" w:sz="0" w:space="0" w:color="auto"/>
+          <w:shd w:val="clear" w:color="auto" w:fill="FFFFFF"/>
+          <w:lang w:eastAsia="zh-CN"/>
         </w:rPr>
         <w:t>。</w:t>
       </w:r>
@@ -8688,1048 +8416,7 @@
       </w:pPr>
     </w:p>
   </w:comment>
-  <w:comment w:id="16" w:author="郑东佳" w:date="2017-11-13T17:32:00Z" w:initials="郑东佳">
-    <w:p>
-      <w:pPr>
-        <w:rPr>
-          <w:rFonts w:eastAsia="Times New Roman"/>
-          <w:bdr w:val="none" w:sz="0" w:space="0" w:color="auto"/>
-          <w:lang w:eastAsia="zh-CN"/>
-        </w:rPr>
-      </w:pPr>
-      <w:r>
-        <w:rPr>
-          <w:rStyle w:val="af2"/>
-        </w:rPr>
-        <w:annotationRef/>
-      </w:r>
-      <w:r>
-        <w:rPr>
-          <w:rFonts w:ascii="MS Mincho" w:eastAsia="MS Mincho" w:hAnsi="MS Mincho" w:cs="MS Mincho"/>
-          <w:color w:val="58646D"/>
-          <w:sz w:val="18"/>
-          <w:szCs w:val="18"/>
-          <w:bdr w:val="none" w:sz="0" w:space="0" w:color="auto"/>
-          <w:shd w:val="clear" w:color="auto" w:fill="FFFFFF"/>
-          <w:lang w:eastAsia="zh-CN"/>
-        </w:rPr>
-        <w:t>你</w:t>
-      </w:r>
-      <w:r>
-        <w:rPr>
-          <w:rFonts w:ascii="SimSun" w:eastAsia="SimSun" w:hAnsi="SimSun" w:cs="SimSun"/>
-          <w:color w:val="58646D"/>
-          <w:sz w:val="18"/>
-          <w:szCs w:val="18"/>
-          <w:bdr w:val="none" w:sz="0" w:space="0" w:color="auto"/>
-          <w:shd w:val="clear" w:color="auto" w:fill="FFFFFF"/>
-          <w:lang w:eastAsia="zh-CN"/>
-        </w:rPr>
-        <w:t>认为这</w:t>
-      </w:r>
-      <w:r>
-        <w:rPr>
-          <w:rFonts w:ascii="MS Mincho" w:eastAsia="MS Mincho" w:hAnsi="MS Mincho" w:cs="MS Mincho"/>
-          <w:color w:val="58646D"/>
-          <w:sz w:val="18"/>
-          <w:szCs w:val="18"/>
-          <w:bdr w:val="none" w:sz="0" w:space="0" w:color="auto"/>
-          <w:shd w:val="clear" w:color="auto" w:fill="FFFFFF"/>
-          <w:lang w:eastAsia="zh-CN"/>
-        </w:rPr>
-        <w:t>里的</w:t>
-      </w:r>
-      <w:proofErr w:type="spellStart"/>
-      <w:r>
-        <w:rPr>
-          <w:rFonts w:ascii="Helvetica" w:eastAsia="Times New Roman" w:hAnsi="Helvetica"/>
-          <w:color w:val="58646D"/>
-          <w:sz w:val="18"/>
-          <w:szCs w:val="18"/>
-          <w:bdr w:val="none" w:sz="0" w:space="0" w:color="auto"/>
-          <w:shd w:val="clear" w:color="auto" w:fill="FFFFFF"/>
-          <w:lang w:eastAsia="zh-CN"/>
-        </w:rPr>
-        <w:t>μC</w:t>
-      </w:r>
-      <w:proofErr w:type="spellEnd"/>
-      <w:r>
-        <w:rPr>
-          <w:rFonts w:ascii="MS Mincho" w:eastAsia="MS Mincho" w:hAnsi="MS Mincho" w:cs="MS Mincho"/>
-          <w:color w:val="58646D"/>
-          <w:sz w:val="18"/>
-          <w:szCs w:val="18"/>
-          <w:bdr w:val="none" w:sz="0" w:space="0" w:color="auto"/>
-          <w:shd w:val="clear" w:color="auto" w:fill="FFFFFF"/>
-          <w:lang w:eastAsia="zh-CN"/>
-        </w:rPr>
-        <w:t>和</w:t>
-      </w:r>
-      <w:proofErr w:type="spellStart"/>
-      <w:r>
-        <w:rPr>
-          <w:rFonts w:ascii="Helvetica" w:eastAsia="Times New Roman" w:hAnsi="Helvetica"/>
-          <w:color w:val="58646D"/>
-          <w:sz w:val="18"/>
-          <w:szCs w:val="18"/>
-          <w:bdr w:val="none" w:sz="0" w:space="0" w:color="auto"/>
-          <w:shd w:val="clear" w:color="auto" w:fill="FFFFFF"/>
-          <w:lang w:eastAsia="zh-CN"/>
-        </w:rPr>
-        <w:t>μI</w:t>
-      </w:r>
-      <w:proofErr w:type="spellEnd"/>
-      <w:r>
-        <w:rPr>
-          <w:rFonts w:ascii="MS Mincho" w:eastAsia="MS Mincho" w:hAnsi="MS Mincho" w:cs="MS Mincho"/>
-          <w:color w:val="58646D"/>
-          <w:sz w:val="18"/>
-          <w:szCs w:val="18"/>
-          <w:bdr w:val="none" w:sz="0" w:space="0" w:color="auto"/>
-          <w:shd w:val="clear" w:color="auto" w:fill="FFFFFF"/>
-          <w:lang w:eastAsia="zh-CN"/>
-        </w:rPr>
-        <w:t>指代的是</w:t>
-      </w:r>
-      <w:r>
-        <w:rPr>
-          <w:rFonts w:ascii="SimSun" w:eastAsia="SimSun" w:hAnsi="SimSun" w:cs="SimSun"/>
-          <w:color w:val="58646D"/>
-          <w:sz w:val="18"/>
-          <w:szCs w:val="18"/>
-          <w:bdr w:val="none" w:sz="0" w:space="0" w:color="auto"/>
-          <w:shd w:val="clear" w:color="auto" w:fill="FFFFFF"/>
-          <w:lang w:eastAsia="zh-CN"/>
-        </w:rPr>
-        <w:t>样</w:t>
-      </w:r>
-      <w:r>
-        <w:rPr>
-          <w:rFonts w:ascii="MS Mincho" w:eastAsia="MS Mincho" w:hAnsi="MS Mincho" w:cs="MS Mincho"/>
-          <w:color w:val="58646D"/>
-          <w:sz w:val="18"/>
-          <w:szCs w:val="18"/>
-          <w:bdr w:val="none" w:sz="0" w:space="0" w:color="auto"/>
-          <w:shd w:val="clear" w:color="auto" w:fill="FFFFFF"/>
-          <w:lang w:eastAsia="zh-CN"/>
-        </w:rPr>
-        <w:t>本均</w:t>
-      </w:r>
-      <w:r>
-        <w:rPr>
-          <w:rFonts w:ascii="SimSun" w:eastAsia="SimSun" w:hAnsi="SimSun" w:cs="SimSun"/>
-          <w:color w:val="58646D"/>
-          <w:sz w:val="18"/>
-          <w:szCs w:val="18"/>
-          <w:bdr w:val="none" w:sz="0" w:space="0" w:color="auto"/>
-          <w:shd w:val="clear" w:color="auto" w:fill="FFFFFF"/>
-          <w:lang w:eastAsia="zh-CN"/>
-        </w:rPr>
-        <w:t>值</w:t>
-      </w:r>
-      <w:r>
-        <w:rPr>
-          <w:rFonts w:ascii="MS Mincho" w:eastAsia="MS Mincho" w:hAnsi="MS Mincho" w:cs="MS Mincho"/>
-          <w:color w:val="58646D"/>
-          <w:sz w:val="18"/>
-          <w:szCs w:val="18"/>
-          <w:bdr w:val="none" w:sz="0" w:space="0" w:color="auto"/>
-          <w:shd w:val="clear" w:color="auto" w:fill="FFFFFF"/>
-          <w:lang w:eastAsia="zh-CN"/>
-        </w:rPr>
-        <w:t>（</w:t>
-      </w:r>
-      <w:r>
-        <w:rPr>
-          <w:rFonts w:ascii="Helvetica" w:eastAsia="Times New Roman" w:hAnsi="Helvetica"/>
-          <w:color w:val="58646D"/>
-          <w:sz w:val="18"/>
-          <w:szCs w:val="18"/>
-          <w:bdr w:val="none" w:sz="0" w:space="0" w:color="auto"/>
-          <w:shd w:val="clear" w:color="auto" w:fill="FFFFFF"/>
-          <w:lang w:eastAsia="zh-CN"/>
-        </w:rPr>
-        <w:t>sample means</w:t>
-      </w:r>
-      <w:r>
-        <w:rPr>
-          <w:rFonts w:ascii="MS Mincho" w:eastAsia="MS Mincho" w:hAnsi="MS Mincho" w:cs="MS Mincho"/>
-          <w:color w:val="58646D"/>
-          <w:sz w:val="18"/>
-          <w:szCs w:val="18"/>
-          <w:bdr w:val="none" w:sz="0" w:space="0" w:color="auto"/>
-          <w:shd w:val="clear" w:color="auto" w:fill="FFFFFF"/>
-          <w:lang w:eastAsia="zh-CN"/>
-        </w:rPr>
-        <w:t>），</w:t>
-      </w:r>
-      <w:r>
-        <w:rPr>
-          <w:rFonts w:ascii="SimSun" w:eastAsia="SimSun" w:hAnsi="SimSun" w:cs="SimSun"/>
-          <w:color w:val="58646D"/>
-          <w:sz w:val="18"/>
-          <w:szCs w:val="18"/>
-          <w:bdr w:val="none" w:sz="0" w:space="0" w:color="auto"/>
-          <w:shd w:val="clear" w:color="auto" w:fill="FFFFFF"/>
-          <w:lang w:eastAsia="zh-CN"/>
-        </w:rPr>
-        <w:t>这</w:t>
-      </w:r>
-      <w:r>
-        <w:rPr>
-          <w:rFonts w:ascii="MS Mincho" w:eastAsia="MS Mincho" w:hAnsi="MS Mincho" w:cs="MS Mincho"/>
-          <w:color w:val="58646D"/>
-          <w:sz w:val="18"/>
-          <w:szCs w:val="18"/>
-          <w:bdr w:val="none" w:sz="0" w:space="0" w:color="auto"/>
-          <w:shd w:val="clear" w:color="auto" w:fill="FFFFFF"/>
-          <w:lang w:eastAsia="zh-CN"/>
-        </w:rPr>
-        <w:t>是不</w:t>
-      </w:r>
-      <w:r>
-        <w:rPr>
-          <w:rFonts w:ascii="SimSun" w:eastAsia="SimSun" w:hAnsi="SimSun" w:cs="SimSun"/>
-          <w:color w:val="58646D"/>
-          <w:sz w:val="18"/>
-          <w:szCs w:val="18"/>
-          <w:bdr w:val="none" w:sz="0" w:space="0" w:color="auto"/>
-          <w:shd w:val="clear" w:color="auto" w:fill="FFFFFF"/>
-          <w:lang w:eastAsia="zh-CN"/>
-        </w:rPr>
-        <w:t>对</w:t>
-      </w:r>
-      <w:r>
-        <w:rPr>
-          <w:rFonts w:ascii="MS Mincho" w:eastAsia="MS Mincho" w:hAnsi="MS Mincho" w:cs="MS Mincho"/>
-          <w:color w:val="58646D"/>
-          <w:sz w:val="18"/>
-          <w:szCs w:val="18"/>
-          <w:bdr w:val="none" w:sz="0" w:space="0" w:color="auto"/>
-          <w:shd w:val="clear" w:color="auto" w:fill="FFFFFF"/>
-          <w:lang w:eastAsia="zh-CN"/>
-        </w:rPr>
-        <w:t>的。</w:t>
-      </w:r>
-      <w:r>
-        <w:rPr>
-          <w:rFonts w:ascii="Helvetica" w:eastAsia="Times New Roman" w:hAnsi="Helvetica"/>
-          <w:color w:val="58646D"/>
-          <w:sz w:val="18"/>
-          <w:szCs w:val="18"/>
-          <w:bdr w:val="none" w:sz="0" w:space="0" w:color="auto"/>
-          <w:lang w:eastAsia="zh-CN"/>
-        </w:rPr>
-        <w:br/>
-      </w:r>
-      <w:r>
-        <w:rPr>
-          <w:rFonts w:ascii="SimSun" w:eastAsia="SimSun" w:hAnsi="SimSun" w:cs="SimSun"/>
-          <w:color w:val="58646D"/>
-          <w:sz w:val="18"/>
-          <w:szCs w:val="18"/>
-          <w:bdr w:val="none" w:sz="0" w:space="0" w:color="auto"/>
-          <w:shd w:val="clear" w:color="auto" w:fill="FFFFFF"/>
-          <w:lang w:eastAsia="zh-CN"/>
-        </w:rPr>
-        <w:t>样本均值（一般用</w:t>
-      </w:r>
-      <w:r>
-        <w:rPr>
-          <w:rFonts w:ascii="Helvetica" w:eastAsia="Times New Roman" w:hAnsi="Helvetica"/>
-          <w:color w:val="58646D"/>
-          <w:sz w:val="18"/>
-          <w:szCs w:val="18"/>
-          <w:bdr w:val="none" w:sz="0" w:space="0" w:color="auto"/>
-          <w:shd w:val="clear" w:color="auto" w:fill="FFFFFF"/>
-          <w:lang w:eastAsia="zh-CN"/>
-        </w:rPr>
-        <w:t>x-bar</w:t>
-      </w:r>
-      <w:r>
-        <w:rPr>
-          <w:rFonts w:ascii="MS Mincho" w:eastAsia="MS Mincho" w:hAnsi="MS Mincho" w:cs="MS Mincho"/>
-          <w:color w:val="58646D"/>
-          <w:sz w:val="18"/>
-          <w:szCs w:val="18"/>
-          <w:bdr w:val="none" w:sz="0" w:space="0" w:color="auto"/>
-          <w:shd w:val="clear" w:color="auto" w:fill="FFFFFF"/>
-          <w:lang w:eastAsia="zh-CN"/>
-        </w:rPr>
-        <w:t>表示）是可以根据</w:t>
-      </w:r>
-      <w:r>
-        <w:rPr>
-          <w:rFonts w:ascii="SimSun" w:eastAsia="SimSun" w:hAnsi="SimSun" w:cs="SimSun"/>
-          <w:color w:val="58646D"/>
-          <w:sz w:val="18"/>
-          <w:szCs w:val="18"/>
-          <w:bdr w:val="none" w:sz="0" w:space="0" w:color="auto"/>
-          <w:shd w:val="clear" w:color="auto" w:fill="FFFFFF"/>
-          <w:lang w:eastAsia="zh-CN"/>
-        </w:rPr>
-        <w:t>样</w:t>
-      </w:r>
-      <w:r>
-        <w:rPr>
-          <w:rFonts w:ascii="MS Mincho" w:eastAsia="MS Mincho" w:hAnsi="MS Mincho" w:cs="MS Mincho"/>
-          <w:color w:val="58646D"/>
-          <w:sz w:val="18"/>
-          <w:szCs w:val="18"/>
-          <w:bdr w:val="none" w:sz="0" w:space="0" w:color="auto"/>
-          <w:shd w:val="clear" w:color="auto" w:fill="FFFFFF"/>
-          <w:lang w:eastAsia="zh-CN"/>
-        </w:rPr>
-        <w:t>本数据</w:t>
-      </w:r>
-      <w:r>
-        <w:rPr>
-          <w:rFonts w:ascii="SimSun" w:eastAsia="SimSun" w:hAnsi="SimSun" w:cs="SimSun"/>
-          <w:color w:val="58646D"/>
-          <w:sz w:val="18"/>
-          <w:szCs w:val="18"/>
-          <w:bdr w:val="none" w:sz="0" w:space="0" w:color="auto"/>
-          <w:shd w:val="clear" w:color="auto" w:fill="FFFFFF"/>
-          <w:lang w:eastAsia="zh-CN"/>
-        </w:rPr>
-        <w:t>计</w:t>
-      </w:r>
-      <w:r>
-        <w:rPr>
-          <w:rFonts w:ascii="MS Mincho" w:eastAsia="MS Mincho" w:hAnsi="MS Mincho" w:cs="MS Mincho"/>
-          <w:color w:val="58646D"/>
-          <w:sz w:val="18"/>
-          <w:szCs w:val="18"/>
-          <w:bdr w:val="none" w:sz="0" w:space="0" w:color="auto"/>
-          <w:shd w:val="clear" w:color="auto" w:fill="FFFFFF"/>
-          <w:lang w:eastAsia="zh-CN"/>
-        </w:rPr>
-        <w:t>算得出的，两种条件下的</w:t>
-      </w:r>
-      <w:r>
-        <w:rPr>
-          <w:rFonts w:ascii="SimSun" w:eastAsia="SimSun" w:hAnsi="SimSun" w:cs="SimSun"/>
-          <w:color w:val="58646D"/>
-          <w:sz w:val="18"/>
-          <w:szCs w:val="18"/>
-          <w:bdr w:val="none" w:sz="0" w:space="0" w:color="auto"/>
-          <w:shd w:val="clear" w:color="auto" w:fill="FFFFFF"/>
-          <w:lang w:eastAsia="zh-CN"/>
-        </w:rPr>
-        <w:t>样</w:t>
-      </w:r>
-      <w:r>
-        <w:rPr>
-          <w:rFonts w:ascii="MS Mincho" w:eastAsia="MS Mincho" w:hAnsi="MS Mincho" w:cs="MS Mincho"/>
-          <w:color w:val="58646D"/>
-          <w:sz w:val="18"/>
-          <w:szCs w:val="18"/>
-          <w:bdr w:val="none" w:sz="0" w:space="0" w:color="auto"/>
-          <w:shd w:val="clear" w:color="auto" w:fill="FFFFFF"/>
-          <w:lang w:eastAsia="zh-CN"/>
-        </w:rPr>
-        <w:t>本均</w:t>
-      </w:r>
-      <w:r>
-        <w:rPr>
-          <w:rFonts w:ascii="SimSun" w:eastAsia="SimSun" w:hAnsi="SimSun" w:cs="SimSun"/>
-          <w:color w:val="58646D"/>
-          <w:sz w:val="18"/>
-          <w:szCs w:val="18"/>
-          <w:bdr w:val="none" w:sz="0" w:space="0" w:color="auto"/>
-          <w:shd w:val="clear" w:color="auto" w:fill="FFFFFF"/>
-          <w:lang w:eastAsia="zh-CN"/>
-        </w:rPr>
-        <w:t>值</w:t>
-      </w:r>
-      <w:r>
-        <w:rPr>
-          <w:rFonts w:ascii="MS Mincho" w:eastAsia="MS Mincho" w:hAnsi="MS Mincho" w:cs="MS Mincho"/>
-          <w:color w:val="58646D"/>
-          <w:sz w:val="18"/>
-          <w:szCs w:val="18"/>
-          <w:bdr w:val="none" w:sz="0" w:space="0" w:color="auto"/>
-          <w:shd w:val="clear" w:color="auto" w:fill="FFFFFF"/>
-          <w:lang w:eastAsia="zh-CN"/>
-        </w:rPr>
-        <w:t>是否相等，是可以确定的。比如本</w:t>
-      </w:r>
-      <w:r>
-        <w:rPr>
-          <w:rFonts w:ascii="SimSun" w:eastAsia="SimSun" w:hAnsi="SimSun" w:cs="SimSun"/>
-          <w:color w:val="58646D"/>
-          <w:sz w:val="18"/>
-          <w:szCs w:val="18"/>
-          <w:bdr w:val="none" w:sz="0" w:space="0" w:color="auto"/>
-          <w:shd w:val="clear" w:color="auto" w:fill="FFFFFF"/>
-          <w:lang w:eastAsia="zh-CN"/>
-        </w:rPr>
-        <w:t>实验</w:t>
-      </w:r>
-      <w:r>
-        <w:rPr>
-          <w:rFonts w:ascii="MS Mincho" w:eastAsia="MS Mincho" w:hAnsi="MS Mincho" w:cs="MS Mincho"/>
-          <w:color w:val="58646D"/>
-          <w:sz w:val="18"/>
-          <w:szCs w:val="18"/>
-          <w:bdr w:val="none" w:sz="0" w:space="0" w:color="auto"/>
-          <w:shd w:val="clear" w:color="auto" w:fill="FFFFFF"/>
-          <w:lang w:eastAsia="zh-CN"/>
-        </w:rPr>
-        <w:t>中，一致数据的</w:t>
-      </w:r>
-      <w:r>
-        <w:rPr>
-          <w:rFonts w:ascii="SimSun" w:eastAsia="SimSun" w:hAnsi="SimSun" w:cs="SimSun"/>
-          <w:color w:val="58646D"/>
-          <w:sz w:val="18"/>
-          <w:szCs w:val="18"/>
-          <w:bdr w:val="none" w:sz="0" w:space="0" w:color="auto"/>
-          <w:shd w:val="clear" w:color="auto" w:fill="FFFFFF"/>
-          <w:lang w:eastAsia="zh-CN"/>
-        </w:rPr>
-        <w:t>样</w:t>
-      </w:r>
-      <w:r>
-        <w:rPr>
-          <w:rFonts w:ascii="MS Mincho" w:eastAsia="MS Mincho" w:hAnsi="MS Mincho" w:cs="MS Mincho"/>
-          <w:color w:val="58646D"/>
-          <w:sz w:val="18"/>
-          <w:szCs w:val="18"/>
-          <w:bdr w:val="none" w:sz="0" w:space="0" w:color="auto"/>
-          <w:shd w:val="clear" w:color="auto" w:fill="FFFFFF"/>
-          <w:lang w:eastAsia="zh-CN"/>
-        </w:rPr>
-        <w:t>本均</w:t>
-      </w:r>
-      <w:r>
-        <w:rPr>
-          <w:rFonts w:ascii="SimSun" w:eastAsia="SimSun" w:hAnsi="SimSun" w:cs="SimSun"/>
-          <w:color w:val="58646D"/>
-          <w:sz w:val="18"/>
-          <w:szCs w:val="18"/>
-          <w:bdr w:val="none" w:sz="0" w:space="0" w:color="auto"/>
-          <w:shd w:val="clear" w:color="auto" w:fill="FFFFFF"/>
-          <w:lang w:eastAsia="zh-CN"/>
-        </w:rPr>
-        <w:t>值为</w:t>
-      </w:r>
-      <w:r>
-        <w:rPr>
-          <w:rFonts w:ascii="Helvetica" w:eastAsia="Times New Roman" w:hAnsi="Helvetica"/>
-          <w:color w:val="58646D"/>
-          <w:sz w:val="18"/>
-          <w:szCs w:val="18"/>
-          <w:bdr w:val="none" w:sz="0" w:space="0" w:color="auto"/>
-          <w:shd w:val="clear" w:color="auto" w:fill="FFFFFF"/>
-          <w:lang w:eastAsia="zh-CN"/>
-        </w:rPr>
-        <w:t>14.05</w:t>
-      </w:r>
-      <w:r>
-        <w:rPr>
-          <w:rFonts w:ascii="MS Mincho" w:eastAsia="MS Mincho" w:hAnsi="MS Mincho" w:cs="MS Mincho"/>
-          <w:color w:val="58646D"/>
-          <w:sz w:val="18"/>
-          <w:szCs w:val="18"/>
-          <w:bdr w:val="none" w:sz="0" w:space="0" w:color="auto"/>
-          <w:shd w:val="clear" w:color="auto" w:fill="FFFFFF"/>
-          <w:lang w:eastAsia="zh-CN"/>
-        </w:rPr>
-        <w:t>，不一致数据的</w:t>
-      </w:r>
-      <w:r>
-        <w:rPr>
-          <w:rFonts w:ascii="SimSun" w:eastAsia="SimSun" w:hAnsi="SimSun" w:cs="SimSun"/>
-          <w:color w:val="58646D"/>
-          <w:sz w:val="18"/>
-          <w:szCs w:val="18"/>
-          <w:bdr w:val="none" w:sz="0" w:space="0" w:color="auto"/>
-          <w:shd w:val="clear" w:color="auto" w:fill="FFFFFF"/>
-          <w:lang w:eastAsia="zh-CN"/>
-        </w:rPr>
-        <w:t>样</w:t>
-      </w:r>
-      <w:r>
-        <w:rPr>
-          <w:rFonts w:ascii="MS Mincho" w:eastAsia="MS Mincho" w:hAnsi="MS Mincho" w:cs="MS Mincho"/>
-          <w:color w:val="58646D"/>
-          <w:sz w:val="18"/>
-          <w:szCs w:val="18"/>
-          <w:bdr w:val="none" w:sz="0" w:space="0" w:color="auto"/>
-          <w:shd w:val="clear" w:color="auto" w:fill="FFFFFF"/>
-          <w:lang w:eastAsia="zh-CN"/>
-        </w:rPr>
-        <w:t>本均</w:t>
-      </w:r>
-      <w:r>
-        <w:rPr>
-          <w:rFonts w:ascii="SimSun" w:eastAsia="SimSun" w:hAnsi="SimSun" w:cs="SimSun"/>
-          <w:color w:val="58646D"/>
-          <w:sz w:val="18"/>
-          <w:szCs w:val="18"/>
-          <w:bdr w:val="none" w:sz="0" w:space="0" w:color="auto"/>
-          <w:shd w:val="clear" w:color="auto" w:fill="FFFFFF"/>
-          <w:lang w:eastAsia="zh-CN"/>
-        </w:rPr>
-        <w:t>值为</w:t>
-      </w:r>
-      <w:r>
-        <w:rPr>
-          <w:rFonts w:ascii="Helvetica" w:eastAsia="Times New Roman" w:hAnsi="Helvetica"/>
-          <w:color w:val="58646D"/>
-          <w:sz w:val="18"/>
-          <w:szCs w:val="18"/>
-          <w:bdr w:val="none" w:sz="0" w:space="0" w:color="auto"/>
-          <w:shd w:val="clear" w:color="auto" w:fill="FFFFFF"/>
-          <w:lang w:eastAsia="zh-CN"/>
-        </w:rPr>
-        <w:t>22.02</w:t>
-      </w:r>
-      <w:r>
-        <w:rPr>
-          <w:rFonts w:ascii="MS Mincho" w:eastAsia="MS Mincho" w:hAnsi="MS Mincho" w:cs="MS Mincho"/>
-          <w:color w:val="58646D"/>
-          <w:sz w:val="18"/>
-          <w:szCs w:val="18"/>
-          <w:bdr w:val="none" w:sz="0" w:space="0" w:color="auto"/>
-          <w:shd w:val="clear" w:color="auto" w:fill="FFFFFF"/>
-          <w:lang w:eastAsia="zh-CN"/>
-        </w:rPr>
-        <w:t>，它</w:t>
-      </w:r>
-      <w:r>
-        <w:rPr>
-          <w:rFonts w:ascii="SimSun" w:eastAsia="SimSun" w:hAnsi="SimSun" w:cs="SimSun"/>
-          <w:color w:val="58646D"/>
-          <w:sz w:val="18"/>
-          <w:szCs w:val="18"/>
-          <w:bdr w:val="none" w:sz="0" w:space="0" w:color="auto"/>
-          <w:shd w:val="clear" w:color="auto" w:fill="FFFFFF"/>
-          <w:lang w:eastAsia="zh-CN"/>
-        </w:rPr>
-        <w:t>们</w:t>
-      </w:r>
-      <w:r>
-        <w:rPr>
-          <w:rFonts w:ascii="MS Mincho" w:eastAsia="MS Mincho" w:hAnsi="MS Mincho" w:cs="MS Mincho"/>
-          <w:color w:val="58646D"/>
-          <w:sz w:val="18"/>
-          <w:szCs w:val="18"/>
-          <w:bdr w:val="none" w:sz="0" w:space="0" w:color="auto"/>
-          <w:shd w:val="clear" w:color="auto" w:fill="FFFFFF"/>
-          <w:lang w:eastAsia="zh-CN"/>
-        </w:rPr>
-        <w:t>不相等，那么是否就能据此拒</w:t>
-      </w:r>
-      <w:r>
-        <w:rPr>
-          <w:rFonts w:ascii="SimSun" w:eastAsia="SimSun" w:hAnsi="SimSun" w:cs="SimSun"/>
-          <w:color w:val="58646D"/>
-          <w:sz w:val="18"/>
-          <w:szCs w:val="18"/>
-          <w:bdr w:val="none" w:sz="0" w:space="0" w:color="auto"/>
-          <w:shd w:val="clear" w:color="auto" w:fill="FFFFFF"/>
-          <w:lang w:eastAsia="zh-CN"/>
-        </w:rPr>
-        <w:t>绝</w:t>
-      </w:r>
-      <w:r>
-        <w:rPr>
-          <w:rFonts w:ascii="MS Mincho" w:eastAsia="MS Mincho" w:hAnsi="MS Mincho" w:cs="MS Mincho"/>
-          <w:color w:val="58646D"/>
-          <w:sz w:val="18"/>
-          <w:szCs w:val="18"/>
-          <w:bdr w:val="none" w:sz="0" w:space="0" w:color="auto"/>
-          <w:shd w:val="clear" w:color="auto" w:fill="FFFFFF"/>
-          <w:lang w:eastAsia="zh-CN"/>
-        </w:rPr>
-        <w:t>零假</w:t>
-      </w:r>
-      <w:r>
-        <w:rPr>
-          <w:rFonts w:ascii="SimSun" w:eastAsia="SimSun" w:hAnsi="SimSun" w:cs="SimSun"/>
-          <w:color w:val="58646D"/>
-          <w:sz w:val="18"/>
-          <w:szCs w:val="18"/>
-          <w:bdr w:val="none" w:sz="0" w:space="0" w:color="auto"/>
-          <w:shd w:val="clear" w:color="auto" w:fill="FFFFFF"/>
-          <w:lang w:eastAsia="zh-CN"/>
-        </w:rPr>
-        <w:t>设</w:t>
-      </w:r>
-      <w:r>
-        <w:rPr>
-          <w:rFonts w:ascii="MS Mincho" w:eastAsia="MS Mincho" w:hAnsi="MS Mincho" w:cs="MS Mincho"/>
-          <w:color w:val="58646D"/>
-          <w:sz w:val="18"/>
-          <w:szCs w:val="18"/>
-          <w:bdr w:val="none" w:sz="0" w:space="0" w:color="auto"/>
-          <w:shd w:val="clear" w:color="auto" w:fill="FFFFFF"/>
-          <w:lang w:eastAsia="zh-CN"/>
-        </w:rPr>
-        <w:t>呢？</w:t>
-      </w:r>
-      <w:r>
-        <w:rPr>
-          <w:rFonts w:ascii="Helvetica" w:eastAsia="Times New Roman" w:hAnsi="Helvetica"/>
-          <w:color w:val="58646D"/>
-          <w:sz w:val="18"/>
-          <w:szCs w:val="18"/>
-          <w:bdr w:val="none" w:sz="0" w:space="0" w:color="auto"/>
-          <w:lang w:eastAsia="zh-CN"/>
-        </w:rPr>
-        <w:br/>
-      </w:r>
-      <w:r>
-        <w:rPr>
-          <w:rFonts w:ascii="MS Mincho" w:eastAsia="MS Mincho" w:hAnsi="MS Mincho" w:cs="MS Mincho"/>
-          <w:color w:val="58646D"/>
-          <w:sz w:val="18"/>
-          <w:szCs w:val="18"/>
-          <w:bdr w:val="none" w:sz="0" w:space="0" w:color="auto"/>
-          <w:shd w:val="clear" w:color="auto" w:fill="FFFFFF"/>
-          <w:lang w:eastAsia="zh-CN"/>
-        </w:rPr>
-        <w:t>我</w:t>
-      </w:r>
-      <w:r>
-        <w:rPr>
-          <w:rFonts w:ascii="SimSun" w:eastAsia="SimSun" w:hAnsi="SimSun" w:cs="SimSun"/>
-          <w:color w:val="58646D"/>
-          <w:sz w:val="18"/>
-          <w:szCs w:val="18"/>
-          <w:bdr w:val="none" w:sz="0" w:space="0" w:color="auto"/>
-          <w:shd w:val="clear" w:color="auto" w:fill="FFFFFF"/>
-          <w:lang w:eastAsia="zh-CN"/>
-        </w:rPr>
-        <w:t>们执</w:t>
-      </w:r>
-      <w:r>
-        <w:rPr>
-          <w:rFonts w:ascii="MS Mincho" w:eastAsia="MS Mincho" w:hAnsi="MS Mincho" w:cs="MS Mincho"/>
-          <w:color w:val="58646D"/>
-          <w:sz w:val="18"/>
-          <w:szCs w:val="18"/>
-          <w:bdr w:val="none" w:sz="0" w:space="0" w:color="auto"/>
-          <w:shd w:val="clear" w:color="auto" w:fill="FFFFFF"/>
-          <w:lang w:eastAsia="zh-CN"/>
-        </w:rPr>
-        <w:t>行</w:t>
-      </w:r>
-      <w:r>
-        <w:rPr>
-          <w:rFonts w:ascii="SimSun" w:eastAsia="SimSun" w:hAnsi="SimSun" w:cs="SimSun"/>
-          <w:color w:val="58646D"/>
-          <w:sz w:val="18"/>
-          <w:szCs w:val="18"/>
-          <w:bdr w:val="none" w:sz="0" w:space="0" w:color="auto"/>
-          <w:shd w:val="clear" w:color="auto" w:fill="FFFFFF"/>
-          <w:lang w:eastAsia="zh-CN"/>
-        </w:rPr>
-        <w:t>统计检验</w:t>
-      </w:r>
-      <w:r>
-        <w:rPr>
-          <w:rFonts w:ascii="MS Mincho" w:eastAsia="MS Mincho" w:hAnsi="MS Mincho" w:cs="MS Mincho"/>
-          <w:color w:val="58646D"/>
-          <w:sz w:val="18"/>
-          <w:szCs w:val="18"/>
-          <w:bdr w:val="none" w:sz="0" w:space="0" w:color="auto"/>
-          <w:shd w:val="clear" w:color="auto" w:fill="FFFFFF"/>
-          <w:lang w:eastAsia="zh-CN"/>
-        </w:rPr>
-        <w:t>，是</w:t>
-      </w:r>
-      <w:r>
-        <w:rPr>
-          <w:rFonts w:ascii="SimSun" w:eastAsia="SimSun" w:hAnsi="SimSun" w:cs="SimSun"/>
-          <w:color w:val="58646D"/>
-          <w:sz w:val="18"/>
-          <w:szCs w:val="18"/>
-          <w:bdr w:val="none" w:sz="0" w:space="0" w:color="auto"/>
-          <w:shd w:val="clear" w:color="auto" w:fill="FFFFFF"/>
-          <w:lang w:eastAsia="zh-CN"/>
-        </w:rPr>
-        <w:t>为</w:t>
-      </w:r>
-      <w:r>
-        <w:rPr>
-          <w:rFonts w:ascii="MS Mincho" w:eastAsia="MS Mincho" w:hAnsi="MS Mincho" w:cs="MS Mincho"/>
-          <w:color w:val="58646D"/>
-          <w:sz w:val="18"/>
-          <w:szCs w:val="18"/>
-          <w:bdr w:val="none" w:sz="0" w:space="0" w:color="auto"/>
-          <w:shd w:val="clear" w:color="auto" w:fill="FFFFFF"/>
-          <w:lang w:eastAsia="zh-CN"/>
-        </w:rPr>
-        <w:t>了用有限的</w:t>
-      </w:r>
-      <w:r>
-        <w:rPr>
-          <w:rFonts w:ascii="SimSun" w:eastAsia="SimSun" w:hAnsi="SimSun" w:cs="SimSun"/>
-          <w:color w:val="58646D"/>
-          <w:sz w:val="18"/>
-          <w:szCs w:val="18"/>
-          <w:bdr w:val="none" w:sz="0" w:space="0" w:color="auto"/>
-          <w:shd w:val="clear" w:color="auto" w:fill="FFFFFF"/>
-          <w:lang w:eastAsia="zh-CN"/>
-        </w:rPr>
-        <w:t>样</w:t>
-      </w:r>
-      <w:r>
-        <w:rPr>
-          <w:rFonts w:ascii="MS Mincho" w:eastAsia="MS Mincho" w:hAnsi="MS Mincho" w:cs="MS Mincho"/>
-          <w:color w:val="58646D"/>
-          <w:sz w:val="18"/>
-          <w:szCs w:val="18"/>
-          <w:bdr w:val="none" w:sz="0" w:space="0" w:color="auto"/>
-          <w:shd w:val="clear" w:color="auto" w:fill="FFFFFF"/>
-          <w:lang w:eastAsia="zh-CN"/>
-        </w:rPr>
-        <w:t>本数据和已知的</w:t>
-      </w:r>
-      <w:r>
-        <w:rPr>
-          <w:rFonts w:ascii="SimSun" w:eastAsia="SimSun" w:hAnsi="SimSun" w:cs="SimSun"/>
-          <w:color w:val="58646D"/>
-          <w:sz w:val="18"/>
-          <w:szCs w:val="18"/>
-          <w:bdr w:val="none" w:sz="0" w:space="0" w:color="auto"/>
-          <w:shd w:val="clear" w:color="auto" w:fill="FFFFFF"/>
-          <w:lang w:eastAsia="zh-CN"/>
-        </w:rPr>
-        <w:t>样</w:t>
-      </w:r>
-      <w:r>
-        <w:rPr>
-          <w:rFonts w:ascii="MS Mincho" w:eastAsia="MS Mincho" w:hAnsi="MS Mincho" w:cs="MS Mincho"/>
-          <w:color w:val="58646D"/>
-          <w:sz w:val="18"/>
-          <w:szCs w:val="18"/>
-          <w:bdr w:val="none" w:sz="0" w:space="0" w:color="auto"/>
-          <w:shd w:val="clear" w:color="auto" w:fill="FFFFFF"/>
-          <w:lang w:eastAsia="zh-CN"/>
-        </w:rPr>
-        <w:t>本均</w:t>
-      </w:r>
-      <w:r>
-        <w:rPr>
-          <w:rFonts w:ascii="SimSun" w:eastAsia="SimSun" w:hAnsi="SimSun" w:cs="SimSun"/>
-          <w:color w:val="58646D"/>
-          <w:sz w:val="18"/>
-          <w:szCs w:val="18"/>
-          <w:bdr w:val="none" w:sz="0" w:space="0" w:color="auto"/>
-          <w:shd w:val="clear" w:color="auto" w:fill="FFFFFF"/>
-          <w:lang w:eastAsia="zh-CN"/>
-        </w:rPr>
-        <w:t>值</w:t>
-      </w:r>
-      <w:r>
-        <w:rPr>
-          <w:rFonts w:ascii="MS Mincho" w:eastAsia="MS Mincho" w:hAnsi="MS Mincho" w:cs="MS Mincho"/>
-          <w:color w:val="58646D"/>
-          <w:sz w:val="18"/>
-          <w:szCs w:val="18"/>
-          <w:bdr w:val="none" w:sz="0" w:space="0" w:color="auto"/>
-          <w:shd w:val="clear" w:color="auto" w:fill="FFFFFF"/>
-          <w:lang w:eastAsia="zh-CN"/>
-        </w:rPr>
-        <w:t>，来推断</w:t>
-      </w:r>
-      <w:r>
-        <w:rPr>
-          <w:rFonts w:ascii="SimSun" w:eastAsia="SimSun" w:hAnsi="SimSun" w:cs="SimSun"/>
-          <w:color w:val="58646D"/>
-          <w:sz w:val="18"/>
-          <w:szCs w:val="18"/>
-          <w:bdr w:val="none" w:sz="0" w:space="0" w:color="auto"/>
-          <w:shd w:val="clear" w:color="auto" w:fill="FFFFFF"/>
-          <w:lang w:eastAsia="zh-CN"/>
-        </w:rPr>
-        <w:t>总</w:t>
-      </w:r>
-      <w:r>
-        <w:rPr>
-          <w:rFonts w:ascii="MS Mincho" w:eastAsia="MS Mincho" w:hAnsi="MS Mincho" w:cs="MS Mincho"/>
-          <w:color w:val="58646D"/>
-          <w:sz w:val="18"/>
-          <w:szCs w:val="18"/>
-          <w:bdr w:val="none" w:sz="0" w:space="0" w:color="auto"/>
-          <w:shd w:val="clear" w:color="auto" w:fill="FFFFFF"/>
-          <w:lang w:eastAsia="zh-CN"/>
-        </w:rPr>
-        <w:t>体均</w:t>
-      </w:r>
-      <w:r>
-        <w:rPr>
-          <w:rFonts w:ascii="SimSun" w:eastAsia="SimSun" w:hAnsi="SimSun" w:cs="SimSun"/>
-          <w:color w:val="58646D"/>
-          <w:sz w:val="18"/>
-          <w:szCs w:val="18"/>
-          <w:bdr w:val="none" w:sz="0" w:space="0" w:color="auto"/>
-          <w:shd w:val="clear" w:color="auto" w:fill="FFFFFF"/>
-          <w:lang w:eastAsia="zh-CN"/>
-        </w:rPr>
-        <w:t>值</w:t>
-      </w:r>
-      <w:r>
-        <w:rPr>
-          <w:rFonts w:ascii="MS Mincho" w:eastAsia="MS Mincho" w:hAnsi="MS Mincho" w:cs="MS Mincho"/>
-          <w:color w:val="58646D"/>
-          <w:sz w:val="18"/>
-          <w:szCs w:val="18"/>
-          <w:bdr w:val="none" w:sz="0" w:space="0" w:color="auto"/>
-          <w:shd w:val="clear" w:color="auto" w:fill="FFFFFF"/>
-          <w:lang w:eastAsia="zh-CN"/>
-        </w:rPr>
-        <w:t>（一般用</w:t>
-      </w:r>
-      <w:r>
-        <w:rPr>
-          <w:rFonts w:ascii="Helvetica" w:eastAsia="Times New Roman" w:hAnsi="Helvetica"/>
-          <w:color w:val="58646D"/>
-          <w:sz w:val="18"/>
-          <w:szCs w:val="18"/>
-          <w:bdr w:val="none" w:sz="0" w:space="0" w:color="auto"/>
-          <w:shd w:val="clear" w:color="auto" w:fill="FFFFFF"/>
-          <w:lang w:eastAsia="zh-CN"/>
-        </w:rPr>
-        <w:t>μ</w:t>
-      </w:r>
-      <w:r>
-        <w:rPr>
-          <w:rFonts w:ascii="MS Mincho" w:eastAsia="MS Mincho" w:hAnsi="MS Mincho" w:cs="MS Mincho"/>
-          <w:color w:val="58646D"/>
-          <w:sz w:val="18"/>
-          <w:szCs w:val="18"/>
-          <w:bdr w:val="none" w:sz="0" w:space="0" w:color="auto"/>
-          <w:shd w:val="clear" w:color="auto" w:fill="FFFFFF"/>
-          <w:lang w:eastAsia="zh-CN"/>
-        </w:rPr>
-        <w:t>表示）。</w:t>
-      </w:r>
-    </w:p>
-    <w:p>
-      <w:pPr>
-        <w:pStyle w:val="af3"/>
-      </w:pPr>
-    </w:p>
-  </w:comment>
-  <w:comment w:id="17" w:author="郑东佳" w:date="2017-11-13T17:35:00Z" w:initials="郑东佳">
-    <w:p>
-      <w:pPr>
-        <w:rPr>
-          <w:rFonts w:eastAsia="Times New Roman"/>
-          <w:bdr w:val="none" w:sz="0" w:space="0" w:color="auto"/>
-          <w:lang w:eastAsia="zh-CN"/>
-        </w:rPr>
-      </w:pPr>
-      <w:r>
-        <w:rPr>
-          <w:rStyle w:val="af2"/>
-        </w:rPr>
-        <w:annotationRef/>
-      </w:r>
-      <w:r>
-        <w:rPr>
-          <w:rFonts w:ascii="SimSun" w:eastAsia="SimSun" w:hAnsi="SimSun" w:cs="SimSun"/>
-          <w:color w:val="58646D"/>
-          <w:sz w:val="18"/>
-          <w:szCs w:val="18"/>
-          <w:bdr w:val="none" w:sz="0" w:space="0" w:color="auto"/>
-          <w:shd w:val="clear" w:color="auto" w:fill="FFFFFF"/>
-          <w:lang w:eastAsia="zh-CN"/>
-        </w:rPr>
-        <w:t>计算完全正确，特别棒</w:t>
-      </w:r>
-      <w:r>
-        <w:rPr>
-          <w:rFonts w:ascii="MS Mincho" w:eastAsia="MS Mincho" w:hAnsi="MS Mincho" w:cs="MS Mincho"/>
-          <w:color w:val="58646D"/>
-          <w:sz w:val="18"/>
-          <w:szCs w:val="18"/>
-          <w:bdr w:val="none" w:sz="0" w:space="0" w:color="auto"/>
-          <w:shd w:val="clear" w:color="auto" w:fill="FFFFFF"/>
-          <w:lang w:eastAsia="zh-CN"/>
-        </w:rPr>
-        <w:t>！</w:t>
-      </w:r>
-      <w:r>
-        <w:rPr>
-          <w:rFonts w:ascii="Helvetica" w:eastAsia="Times New Roman" w:hAnsi="Helvetica"/>
-          <w:color w:val="58646D"/>
-          <w:sz w:val="18"/>
-          <w:szCs w:val="18"/>
-          <w:bdr w:val="none" w:sz="0" w:space="0" w:color="auto"/>
-          <w:lang w:eastAsia="zh-CN"/>
-        </w:rPr>
-        <w:br/>
-      </w:r>
-      <w:r>
-        <w:rPr>
-          <w:rFonts w:ascii="SimSun" w:eastAsia="SimSun" w:hAnsi="SimSun" w:cs="SimSun"/>
-          <w:color w:val="58646D"/>
-          <w:sz w:val="18"/>
-          <w:szCs w:val="18"/>
-          <w:bdr w:val="none" w:sz="0" w:space="0" w:color="auto"/>
-          <w:shd w:val="clear" w:color="auto" w:fill="FFFFFF"/>
-          <w:lang w:eastAsia="zh-CN"/>
-        </w:rPr>
-        <w:t>这里唯一需要注意的是，</w:t>
-      </w:r>
-      <w:r>
-        <w:rPr>
-          <w:rFonts w:ascii="Helvetica" w:eastAsia="Times New Roman" w:hAnsi="Helvetica"/>
-          <w:color w:val="58646D"/>
-          <w:sz w:val="18"/>
-          <w:szCs w:val="18"/>
-          <w:bdr w:val="none" w:sz="0" w:space="0" w:color="auto"/>
-          <w:shd w:val="clear" w:color="auto" w:fill="FFFFFF"/>
-          <w:lang w:eastAsia="zh-CN"/>
-        </w:rPr>
-        <w:t>standard deviation of population</w:t>
-      </w:r>
-      <w:r>
-        <w:rPr>
-          <w:rFonts w:ascii="MS Mincho" w:eastAsia="MS Mincho" w:hAnsi="MS Mincho" w:cs="MS Mincho"/>
-          <w:color w:val="58646D"/>
-          <w:sz w:val="18"/>
-          <w:szCs w:val="18"/>
-          <w:bdr w:val="none" w:sz="0" w:space="0" w:color="auto"/>
-          <w:shd w:val="clear" w:color="auto" w:fill="FFFFFF"/>
-          <w:lang w:eastAsia="zh-CN"/>
-        </w:rPr>
-        <w:t>是无法通</w:t>
-      </w:r>
-      <w:r>
-        <w:rPr>
-          <w:rFonts w:ascii="SimSun" w:eastAsia="SimSun" w:hAnsi="SimSun" w:cs="SimSun"/>
-          <w:color w:val="58646D"/>
-          <w:sz w:val="18"/>
-          <w:szCs w:val="18"/>
-          <w:bdr w:val="none" w:sz="0" w:space="0" w:color="auto"/>
-          <w:shd w:val="clear" w:color="auto" w:fill="FFFFFF"/>
-          <w:lang w:eastAsia="zh-CN"/>
-        </w:rPr>
-        <w:t>过样</w:t>
-      </w:r>
-      <w:r>
-        <w:rPr>
-          <w:rFonts w:ascii="MS Mincho" w:eastAsia="MS Mincho" w:hAnsi="MS Mincho" w:cs="MS Mincho"/>
-          <w:color w:val="58646D"/>
-          <w:sz w:val="18"/>
-          <w:szCs w:val="18"/>
-          <w:bdr w:val="none" w:sz="0" w:space="0" w:color="auto"/>
-          <w:shd w:val="clear" w:color="auto" w:fill="FFFFFF"/>
-          <w:lang w:eastAsia="zh-CN"/>
-        </w:rPr>
-        <w:t>本数据来</w:t>
-      </w:r>
-      <w:r>
-        <w:rPr>
-          <w:rFonts w:ascii="SimSun" w:eastAsia="SimSun" w:hAnsi="SimSun" w:cs="SimSun"/>
-          <w:color w:val="58646D"/>
-          <w:sz w:val="18"/>
-          <w:szCs w:val="18"/>
-          <w:bdr w:val="none" w:sz="0" w:space="0" w:color="auto"/>
-          <w:shd w:val="clear" w:color="auto" w:fill="FFFFFF"/>
-          <w:lang w:eastAsia="zh-CN"/>
-        </w:rPr>
-        <w:t>计</w:t>
-      </w:r>
-      <w:r>
-        <w:rPr>
-          <w:rFonts w:ascii="MS Mincho" w:eastAsia="MS Mincho" w:hAnsi="MS Mincho" w:cs="MS Mincho"/>
-          <w:color w:val="58646D"/>
-          <w:sz w:val="18"/>
-          <w:szCs w:val="18"/>
-          <w:bdr w:val="none" w:sz="0" w:space="0" w:color="auto"/>
-          <w:shd w:val="clear" w:color="auto" w:fill="FFFFFF"/>
-          <w:lang w:eastAsia="zh-CN"/>
-        </w:rPr>
-        <w:t>算的，只能</w:t>
-      </w:r>
-      <w:r>
-        <w:rPr>
-          <w:rFonts w:ascii="SimSun" w:eastAsia="SimSun" w:hAnsi="SimSun" w:cs="SimSun"/>
-          <w:color w:val="58646D"/>
-          <w:sz w:val="18"/>
-          <w:szCs w:val="18"/>
-          <w:bdr w:val="none" w:sz="0" w:space="0" w:color="auto"/>
-          <w:shd w:val="clear" w:color="auto" w:fill="FFFFFF"/>
-          <w:lang w:eastAsia="zh-CN"/>
-        </w:rPr>
-        <w:t>计</w:t>
-      </w:r>
-      <w:r>
-        <w:rPr>
-          <w:rFonts w:ascii="MS Mincho" w:eastAsia="MS Mincho" w:hAnsi="MS Mincho" w:cs="MS Mincho"/>
-          <w:color w:val="58646D"/>
-          <w:sz w:val="18"/>
-          <w:szCs w:val="18"/>
-          <w:bdr w:val="none" w:sz="0" w:space="0" w:color="auto"/>
-          <w:shd w:val="clear" w:color="auto" w:fill="FFFFFF"/>
-          <w:lang w:eastAsia="zh-CN"/>
-        </w:rPr>
-        <w:t>算出</w:t>
-      </w:r>
-      <w:r>
-        <w:rPr>
-          <w:rFonts w:ascii="SimSun" w:eastAsia="SimSun" w:hAnsi="SimSun" w:cs="SimSun"/>
-          <w:color w:val="58646D"/>
-          <w:sz w:val="18"/>
-          <w:szCs w:val="18"/>
-          <w:bdr w:val="none" w:sz="0" w:space="0" w:color="auto"/>
-          <w:shd w:val="clear" w:color="auto" w:fill="FFFFFF"/>
-          <w:lang w:eastAsia="zh-CN"/>
-        </w:rPr>
-        <w:t>经过</w:t>
-      </w:r>
-      <w:r>
-        <w:rPr>
-          <w:rFonts w:ascii="Helvetica" w:eastAsia="Times New Roman" w:hAnsi="Helvetica"/>
-          <w:color w:val="58646D"/>
-          <w:sz w:val="18"/>
-          <w:szCs w:val="18"/>
-          <w:bdr w:val="none" w:sz="0" w:space="0" w:color="auto"/>
-          <w:shd w:val="clear" w:color="auto" w:fill="FFFFFF"/>
-          <w:lang w:eastAsia="zh-CN"/>
-        </w:rPr>
-        <w:t>Bessel's Correction</w:t>
-      </w:r>
-      <w:r>
-        <w:rPr>
-          <w:rFonts w:ascii="SimSun" w:eastAsia="SimSun" w:hAnsi="SimSun" w:cs="SimSun"/>
-          <w:color w:val="58646D"/>
-          <w:sz w:val="18"/>
-          <w:szCs w:val="18"/>
-          <w:bdr w:val="none" w:sz="0" w:space="0" w:color="auto"/>
-          <w:shd w:val="clear" w:color="auto" w:fill="FFFFFF"/>
-          <w:lang w:eastAsia="zh-CN"/>
-        </w:rPr>
-        <w:t>纠正过的样本标准差</w:t>
-      </w:r>
-      <w:r>
-        <w:rPr>
-          <w:rFonts w:ascii="MS Mincho" w:eastAsia="MS Mincho" w:hAnsi="MS Mincho" w:cs="MS Mincho"/>
-          <w:color w:val="58646D"/>
-          <w:sz w:val="18"/>
-          <w:szCs w:val="18"/>
-          <w:bdr w:val="none" w:sz="0" w:space="0" w:color="auto"/>
-          <w:shd w:val="clear" w:color="auto" w:fill="FFFFFF"/>
-          <w:lang w:eastAsia="zh-CN"/>
-        </w:rPr>
-        <w:t>。</w:t>
-      </w:r>
-    </w:p>
-    <w:p>
-      <w:pPr>
-        <w:pStyle w:val="af3"/>
-      </w:pPr>
-    </w:p>
-  </w:comment>
-  <w:comment w:id="18" w:author="郑东佳" w:date="2017-11-13T17:36:00Z" w:initials="郑东佳">
+  <w:comment w:id="17" w:author="郑东佳" w:date="2017-11-13T17:36:00Z" w:initials="郑东佳">
     <w:p>
       <w:pPr>
         <w:pStyle w:val="af9"/>
@@ -9766,7 +8453,7 @@
         </w:rPr>
         <w:br/>
       </w:r>
-      <w:hyperlink r:id="rId3" w:tgtFrame="_blank" w:history="1">
+      <w:hyperlink r:id="rId1" w:tgtFrame="_blank" w:history="1">
         <w:r>
           <w:rPr>
             <w:rStyle w:val="a4"/>
@@ -9871,7 +8558,7 @@
         </w:rPr>
         <w:t>可以参考</w:t>
       </w:r>
-      <w:hyperlink r:id="rId4" w:tgtFrame="_blank" w:history="1">
+      <w:hyperlink r:id="rId2" w:tgtFrame="_blank" w:history="1">
         <w:r>
           <w:rPr>
             <w:rStyle w:val="a4"/>
@@ -9910,7 +8597,7 @@
         </w:rPr>
         <w:t>如果你对合并标准差还有疑问，可以参考</w:t>
       </w:r>
-      <w:hyperlink r:id="rId5" w:tgtFrame="_blank" w:history="1">
+      <w:hyperlink r:id="rId3" w:tgtFrame="_blank" w:history="1">
         <w:r>
           <w:rPr>
             <w:rStyle w:val="a4"/>
@@ -9936,8 +8623,6 @@
       <w:pPr>
         <w:pStyle w:val="af3"/>
       </w:pPr>
-      <w:bookmarkStart w:id="19" w:name="_GoBack"/>
-      <w:bookmarkEnd w:id="19"/>
     </w:p>
   </w:comment>
 </w:comments>
@@ -9945,8 +8630,6 @@
 
 <file path=word/commentsExtended.xml><?xml version="1.0" encoding="utf-8"?>
 <w15:commentsEx xmlns:wpc="http://schemas.microsoft.com/office/word/2010/wordprocessingCanvas" xmlns:mo="http://schemas.microsoft.com/office/mac/office/2008/main" xmlns:mc="http://schemas.openxmlformats.org/markup-compatibility/2006" xmlns:mv="urn:schemas-microsoft-com:mac:vml" xmlns:o="urn:schemas-microsoft-com:office:office" xmlns:r="http://schemas.openxmlformats.org/officeDocument/2006/relationships" xmlns:m="http://schemas.openxmlformats.org/officeDocument/2006/math" xmlns:v="urn:schemas-microsoft-com:vml" xmlns:wp14="http://schemas.microsoft.com/office/word/2010/wordprocessingDrawing" xmlns:wp="http://schemas.openxmlformats.org/drawingml/2006/wordprocessingDrawing" xmlns:w10="urn:schemas-microsoft-com:office:word" xmlns:w="http://schemas.openxmlformats.org/wordprocessingml/2006/main" xmlns:w14="http://schemas.microsoft.com/office/word/2010/wordml" xmlns:w15="http://schemas.microsoft.com/office/word/2012/wordml" xmlns:wpg="http://schemas.microsoft.com/office/word/2010/wordprocessingGroup" xmlns:wpi="http://schemas.microsoft.com/office/word/2010/wordprocessingInk" xmlns:wne="http://schemas.microsoft.com/office/word/2006/wordml" xmlns:wps="http://schemas.microsoft.com/office/word/2010/wordprocessingShape" mc:Ignorable="w14 w15 wp14">
-  <w15:commentEx w15:paraId="7669666E" w15:done="0"/>
-  <w15:commentEx w15:paraId="4F2F5C40" w15:done="0"/>
   <w15:commentEx w15:paraId="3E1AFC9D" w15:done="0"/>
   <w15:commentEx w15:paraId="698CFACB" w15:done="0"/>
 </w15:commentsEx>
@@ -10075,7 +8758,7 @@
         <w:sz w:val="20"/>
         <w:szCs w:val="20"/>
       </w:rPr>
-      <w:t>3</w:t>
+      <w:t>2</w:t>
     </w:r>
     <w:r>
       <w:rPr>
@@ -12696,7 +11379,7 @@
 </file>
 
 <file path=customXml/itemProps1.xml><?xml version="1.0" encoding="utf-8"?>
-<ds:datastoreItem xmlns:ds="http://schemas.openxmlformats.org/officeDocument/2006/customXml" ds:itemID="{62CF536E-A7CF-7D49-9D5A-98697A208351}">
+<ds:datastoreItem xmlns:ds="http://schemas.openxmlformats.org/officeDocument/2006/customXml" ds:itemID="{88333A9E-6DD3-FB4F-A876-8DCC9936D692}">
   <ds:schemaRefs>
     <ds:schemaRef ds:uri="http://schemas.openxmlformats.org/officeDocument/2006/bibliography"/>
   </ds:schemaRefs>

</xml_diff>

<commit_message>
Version 2 of the revision
</commit_message>
<xml_diff>
--- a/Stroop-Effect-Report-Revised.docx
+++ b/Stroop-Effect-Report-Revised.docx
@@ -3265,7 +3265,7 @@
         <w:ind w:left="720" w:firstLine="720"/>
         <w:jc w:val="both"/>
         <w:rPr>
-          <w:rFonts w:ascii="Palatino" w:hAnsi="Palatino"/>
+          <w:rFonts w:ascii="Palatino" w:hAnsi="Palatino" w:hint="default"/>
         </w:rPr>
       </w:pPr>
       <w:r>
@@ -3298,7 +3298,7 @@
         <w:ind w:firstLine="0"/>
         <w:jc w:val="both"/>
         <w:rPr>
-          <w:rFonts w:ascii="Palatino" w:hAnsi="Palatino"/>
+          <w:rFonts w:ascii="Palatino" w:hAnsi="Palatino" w:hint="default"/>
         </w:rPr>
       </w:pPr>
       <w:r>
@@ -3332,7 +3332,6 @@
                 <w:rFonts w:ascii="Cambria Math" w:hAnsi="Cambria Math" w:hint="default"/>
                 <w:lang w:val="en-US"/>
               </w:rPr>
-              <w:tab/>
               <m:t>d</m:t>
             </m:r>
           </m:e>
@@ -3463,21 +3462,22 @@
         <w:ind w:firstLine="0"/>
         <w:jc w:val="both"/>
         <w:rPr>
+          <w:rFonts w:ascii="Palatino" w:hAnsi="Palatino" w:hint="default"/>
+        </w:rPr>
+      </w:pPr>
+      <w:r>
+        <w:rPr>
           <w:rFonts w:ascii="Palatino" w:hAnsi="Palatino"/>
         </w:rPr>
-      </w:pPr>
+        <w:tab/>
+      </w:r>
       <w:r>
         <w:rPr>
           <w:rFonts w:ascii="Palatino" w:hAnsi="Palatino"/>
         </w:rPr>
         <w:tab/>
       </w:r>
-      <w:r>
-        <w:rPr>
-          <w:rFonts w:ascii="Palatino" w:hAnsi="Palatino"/>
-        </w:rPr>
-        <w:tab/>
-      </w:r>
+      <w:commentRangeStart w:id="15"/>
       <m:oMath>
         <m:sSub>
           <m:sSubPr>
@@ -3554,25 +3554,7 @@
           <w:rPr>
             <w:rFonts w:ascii="Cambria Math" w:hAnsi="Cambria Math" w:hint="default"/>
           </w:rPr>
-          <m:t xml:space="preserve"> </m:t>
-        </m:r>
-        <m:r>
-          <m:rPr>
-            <m:sty m:val="p"/>
-          </m:rPr>
-          <w:rPr>
-            <w:rFonts w:ascii="Cambria Math" w:hAnsi="Cambria Math" w:hint="default"/>
-          </w:rPr>
-          <m:t>≤</m:t>
-        </m:r>
-        <m:r>
-          <m:rPr>
-            <m:sty m:val="p"/>
-          </m:rPr>
-          <w:rPr>
-            <w:rFonts w:ascii="Cambria Math" w:hAnsi="Cambria Math" w:hint="default"/>
-          </w:rPr>
-          <m:t>0</m:t>
+          <m:t xml:space="preserve"> ≤0</m:t>
         </m:r>
       </m:oMath>
       <w:r>
@@ -3680,16 +3662,7 @@
           <w:rPr>
             <w:rFonts w:ascii="Cambria Math" w:hAnsi="Cambria Math" w:hint="default"/>
           </w:rPr>
-          <m:t>&gt;</m:t>
-        </m:r>
-        <m:r>
-          <m:rPr>
-            <m:sty m:val="p"/>
-          </m:rPr>
-          <w:rPr>
-            <w:rFonts w:ascii="Cambria Math" w:hAnsi="Cambria Math" w:hint="default"/>
-          </w:rPr>
-          <m:t>0</m:t>
+          <m:t>&gt;0</m:t>
         </m:r>
       </m:oMath>
       <w:r>
@@ -3706,6 +3679,7 @@
         <w:t xml:space="preserve"> </w:t>
       </w:r>
     </w:p>
+    <w:commentRangeEnd w:id="15"/>
     <w:p>
       <w:pPr>
         <w:pStyle w:val="a5"/>
@@ -3718,6 +3692,15 @@
       </w:pPr>
       <w:r>
         <w:rPr>
+          <w:rStyle w:val="af2"/>
+          <w:rFonts w:ascii="Times New Roman" w:eastAsiaTheme="minorEastAsia" w:hAnsi="Times New Roman" w:cs="Times New Roman" w:hint="default"/>
+          <w:color w:val="auto"/>
+          <w:lang w:val="en-US" w:eastAsia="en-US"/>
+        </w:rPr>
+        <w:commentReference w:id="15"/>
+      </w:r>
+      <w:r>
+        <w:rPr>
           <w:rFonts w:ascii="Palatino" w:hAnsi="Palatino"/>
         </w:rPr>
         <w:tab/>
@@ -3728,6 +3711,7 @@
         </w:rPr>
         <w:tab/>
       </w:r>
+      <w:commentRangeStart w:id="16"/>
       <m:oMath>
         <m:r>
           <m:rPr>
@@ -3736,25 +3720,7 @@
           <w:rPr>
             <w:rFonts w:ascii="Cambria Math" w:hAnsi="Cambria Math" w:hint="default"/>
           </w:rPr>
-          <m:t>α=0.0</m:t>
-        </m:r>
-        <m:r>
-          <m:rPr>
-            <m:sty m:val="p"/>
-          </m:rPr>
-          <w:rPr>
-            <w:rFonts w:ascii="Cambria Math" w:hAnsi="Cambria Math" w:hint="default"/>
-          </w:rPr>
-          <m:t>2</m:t>
-        </m:r>
-        <m:r>
-          <m:rPr>
-            <m:sty m:val="p"/>
-          </m:rPr>
-          <w:rPr>
-            <w:rFonts w:ascii="Cambria Math" w:hAnsi="Cambria Math" w:hint="default"/>
-          </w:rPr>
-          <m:t>5</m:t>
+          <m:t>α=0.025</m:t>
         </m:r>
       </m:oMath>
       <w:r>
@@ -3774,6 +3740,16 @@
           <w:rFonts w:ascii="Palatino" w:hAnsi="Palatino"/>
         </w:rPr>
         <w:t>)</w:t>
+      </w:r>
+      <w:commentRangeEnd w:id="16"/>
+      <w:r>
+        <w:rPr>
+          <w:rStyle w:val="af2"/>
+          <w:rFonts w:ascii="Times New Roman" w:eastAsiaTheme="minorEastAsia" w:hAnsi="Times New Roman" w:cs="Times New Roman" w:hint="default"/>
+          <w:color w:val="auto"/>
+          <w:lang w:val="en-US" w:eastAsia="en-US"/>
+        </w:rPr>
+        <w:commentReference w:id="16"/>
       </w:r>
     </w:p>
     <w:p>
@@ -3856,11 +3832,22 @@
           <w:lang w:val="en-US"/>
         </w:rPr>
       </w:pPr>
+      <w:commentRangeStart w:id="17"/>
       <w:r>
         <w:rPr>
           <w:lang w:val="en-US"/>
         </w:rPr>
         <w:t xml:space="preserve">The reasons that I choose t-test: </w:t>
+      </w:r>
+      <w:commentRangeEnd w:id="17"/>
+      <w:r>
+        <w:rPr>
+          <w:rStyle w:val="af2"/>
+          <w:rFonts w:ascii="Times New Roman" w:eastAsiaTheme="minorEastAsia" w:hAnsi="Times New Roman" w:cs="Times New Roman" w:hint="default"/>
+          <w:color w:val="auto"/>
+          <w:lang w:val="en-US" w:eastAsia="en-US"/>
+        </w:rPr>
+        <w:commentReference w:id="17"/>
       </w:r>
     </w:p>
     <w:p>
@@ -3881,6 +3868,7 @@
         <w:lastRenderedPageBreak/>
         <w:t xml:space="preserve">I do not know the </w:t>
       </w:r>
+      <w:commentRangeStart w:id="18"/>
       <m:oMath>
         <m:r>
           <m:rPr>
@@ -3897,7 +3885,23 @@
         <w:rPr>
           <w:lang w:val="en-US"/>
         </w:rPr>
-        <w:t xml:space="preserve"> of the population datasets. Meanwhile, the samples</w:t>
+        <w:t xml:space="preserve"> </w:t>
+      </w:r>
+      <w:commentRangeEnd w:id="18"/>
+      <w:r>
+        <w:rPr>
+          <w:rStyle w:val="af2"/>
+          <w:rFonts w:ascii="Times New Roman" w:eastAsiaTheme="minorEastAsia" w:hAnsi="Times New Roman" w:cs="Times New Roman" w:hint="default"/>
+          <w:color w:val="auto"/>
+          <w:lang w:val="en-US" w:eastAsia="en-US"/>
+        </w:rPr>
+        <w:commentReference w:id="18"/>
+      </w:r>
+      <w:r>
+        <w:rPr>
+          <w:lang w:val="en-US"/>
+        </w:rPr>
+        <w:t>of the population datasets. Meanwhile, the samples</w:t>
       </w:r>
       <w:r>
         <w:rPr>
@@ -3995,7 +3999,7 @@
         </w:rPr>
         <w:t xml:space="preserve"> </w:t>
       </w:r>
-      <w:hyperlink r:id="rId9" w:history="1">
+      <w:hyperlink r:id="rId11" w:history="1">
         <w:r>
           <w:rPr>
             <w:rStyle w:val="a4"/>
@@ -4070,6 +4074,7 @@
               <w:spacing w:after="240" w:line="340" w:lineRule="atLeast"/>
               <w:jc w:val="both"/>
               <w:rPr>
+                <w:rFonts w:hint="default"/>
                 <w:lang w:val="en-US"/>
               </w:rPr>
             </w:pPr>
@@ -4117,6 +4122,7 @@
               <w:spacing w:after="240" w:line="340" w:lineRule="atLeast"/>
               <w:jc w:val="both"/>
               <w:rPr>
+                <w:rFonts w:hint="default"/>
                 <w:lang w:val="en-US"/>
               </w:rPr>
             </w:pPr>
@@ -4165,6 +4171,7 @@
               <w:spacing w:after="240" w:line="340" w:lineRule="atLeast"/>
               <w:jc w:val="both"/>
               <w:rPr>
+                <w:rFonts w:hint="default"/>
                 <w:lang w:val="en-US"/>
               </w:rPr>
             </w:pPr>
@@ -4213,6 +4220,7 @@
               <w:spacing w:after="240" w:line="340" w:lineRule="atLeast"/>
               <w:jc w:val="both"/>
               <w:rPr>
+                <w:rFonts w:hint="default"/>
                 <w:lang w:val="en-US"/>
               </w:rPr>
             </w:pPr>
@@ -6125,7 +6133,7 @@
       <w:r>
         <w:t xml:space="preserve"> </w:t>
       </w:r>
-      <w:hyperlink r:id="rId10" w:history="1">
+      <w:hyperlink r:id="rId12" w:history="1">
         <w:r>
           <w:rPr>
             <w:rStyle w:val="a4"/>
@@ -6171,7 +6179,7 @@
                     </pic:cNvPicPr>
                   </pic:nvPicPr>
                   <pic:blipFill>
-                    <a:blip r:embed="rId11">
+                    <a:blip r:embed="rId13">
                       <a:extLst>
                         <a:ext uri="{28A0092B-C50C-407E-A947-70E740481C1C}">
                           <a14:useLocalDpi xmlns:a14="http://schemas.microsoft.com/office/drawing/2010/main" val="0"/>
@@ -6225,7 +6233,7 @@
                     </pic:cNvPicPr>
                   </pic:nvPicPr>
                   <pic:blipFill>
-                    <a:blip r:embed="rId12">
+                    <a:blip r:embed="rId14">
                       <a:extLst>
                         <a:ext uri="{28A0092B-C50C-407E-A947-70E740481C1C}">
                           <a14:useLocalDpi xmlns:a14="http://schemas.microsoft.com/office/drawing/2010/main" val="0"/>
@@ -6415,12 +6423,22 @@
         <w:ind w:firstLine="0"/>
         <w:jc w:val="both"/>
         <w:rPr>
+          <w:rFonts w:ascii="Palatino" w:hAnsi="Palatino" w:hint="default"/>
+          <w:b/>
+          <w:bCs/>
+          <w:lang w:val="en-US"/>
+        </w:rPr>
+      </w:pPr>
+      <w:r>
+        <w:rPr>
           <w:rFonts w:ascii="Palatino" w:hAnsi="Palatino"/>
           <w:b/>
           <w:bCs/>
           <w:lang w:val="en-US"/>
         </w:rPr>
-      </w:pPr>
+        <w:lastRenderedPageBreak/>
+        <w:t>5. Now, perform the statistical test and report your results. What is your confidence level and your critical statistic value? Do you reject the null hypothesis or fail to reject it? Come to a conclusion in terms of the experiment task. Did the results match up with your expectations?</w:t>
+      </w:r>
       <w:r>
         <w:rPr>
           <w:rFonts w:ascii="Palatino" w:hAnsi="Palatino"/>
@@ -6428,16 +6446,6 @@
           <w:bCs/>
           <w:lang w:val="en-US"/>
         </w:rPr>
-        <w:lastRenderedPageBreak/>
-        <w:t>5. Now, perform the statistical test and report your results. What is your confidence level and your critical statistic value? Do you reject the null hypothesis or fail to reject it? Come to a conclusion in terms of the experiment task. Did the results match up with your expectations?</w:t>
-      </w:r>
-      <w:r>
-        <w:rPr>
-          <w:rFonts w:ascii="Palatino" w:hAnsi="Palatino"/>
-          <w:b/>
-          <w:bCs/>
-          <w:lang w:val="en-US"/>
-        </w:rPr>
         <w:t xml:space="preserve"> </w:t>
       </w:r>
     </w:p>
@@ -6448,7 +6456,7 @@
         <w:ind w:firstLine="0"/>
         <w:jc w:val="both"/>
         <w:rPr>
-          <w:rFonts w:ascii="Palatino" w:hAnsi="Palatino"/>
+          <w:rFonts w:ascii="Palatino" w:hAnsi="Palatino" w:hint="default"/>
         </w:rPr>
       </w:pPr>
       <w:r>
@@ -6477,7 +6485,6 @@
               <w:rPr>
                 <w:rFonts w:ascii="Cambria Math" w:hAnsi="Cambria Math" w:hint="default"/>
               </w:rPr>
-              <w:tab/>
               <m:t>H</m:t>
             </m:r>
           </m:e>
@@ -6796,7 +6803,7 @@
         <w:ind w:firstLine="0"/>
         <w:jc w:val="both"/>
         <w:rPr>
-          <w:rFonts w:ascii="Palatino" w:hAnsi="Palatino"/>
+          <w:rFonts w:ascii="Palatino" w:hAnsi="Palatino" w:hint="default"/>
           <w:lang w:val="en-US"/>
         </w:rPr>
       </w:pPr>
@@ -6927,7 +6934,7 @@
       <w:pPr>
         <w:jc w:val="both"/>
         <w:rPr>
-          <w:rFonts w:ascii="Palatino" w:hAnsi="Palatino" w:hint="eastAsia"/>
+          <w:rFonts w:ascii="Palatino" w:hAnsi="Palatino"/>
           <w:color w:val="000000"/>
           <w:bdr w:val="none" w:sz="0" w:space="0" w:color="auto"/>
           <w:lang w:eastAsia="zh-CN"/>
@@ -7149,16 +7156,7 @@
           <w:rPr>
             <w:rFonts w:ascii="Cambria Math" w:hAnsi="Cambria Math"/>
           </w:rPr>
-          <m:t>=</m:t>
-        </m:r>
-        <m:r>
-          <m:rPr>
-            <m:sty m:val="p"/>
-          </m:rPr>
-          <w:rPr>
-            <w:rFonts w:ascii="Cambria Math" w:hAnsi="Cambria Math"/>
-          </w:rPr>
-          <m:t>7.96</m:t>
+          <m:t>=7.96</m:t>
         </m:r>
         <m:r>
           <m:rPr>
@@ -7178,7 +7176,7 @@
       <w:pPr>
         <w:jc w:val="both"/>
         <w:rPr>
-          <w:rFonts w:ascii="宋体" w:eastAsia="宋体" w:hAnsi="宋体" w:hint="eastAsia"/>
+          <w:rFonts w:ascii="宋体" w:eastAsia="宋体" w:hAnsi="宋体"/>
           <w:color w:val="000000"/>
           <w:bdr w:val="none" w:sz="0" w:space="0" w:color="auto"/>
           <w:lang w:eastAsia="zh-CN"/>
@@ -7379,7 +7377,7 @@
       <w:pPr>
         <w:jc w:val="both"/>
         <w:rPr>
-          <w:rFonts w:ascii="宋体" w:eastAsia="宋体" w:hAnsi="宋体" w:hint="eastAsia"/>
+          <w:rFonts w:ascii="宋体" w:eastAsia="宋体" w:hAnsi="宋体"/>
           <w:color w:val="000000"/>
           <w:bdr w:val="none" w:sz="0" w:space="0" w:color="auto"/>
           <w:lang w:eastAsia="zh-CN"/>
@@ -7725,21 +7723,16 @@
             <w:rFonts w:ascii="Cambria Math" w:hAnsi="Cambria Math" w:hint="default"/>
             <w:lang w:val="en-US"/>
           </w:rPr>
-          <m:t>=</m:t>
+          <m:t>=7.8</m:t>
         </m:r>
+        <w:bookmarkStart w:id="19" w:name="_GoBack"/>
+        <w:bookmarkEnd w:id="19"/>
         <m:r>
           <w:rPr>
             <w:rFonts w:ascii="Cambria Math" w:hAnsi="Cambria Math" w:hint="default"/>
             <w:lang w:val="en-US"/>
           </w:rPr>
-          <m:t>7.</m:t>
-        </m:r>
-        <m:r>
-          <w:rPr>
-            <w:rFonts w:ascii="Cambria Math" w:hAnsi="Cambria Math" w:hint="default"/>
-            <w:lang w:val="en-US"/>
-          </w:rPr>
-          <m:t>8.02</m:t>
+          <m:t>02</m:t>
         </m:r>
         <m:r>
           <m:rPr>
@@ -7760,7 +7753,7 @@
         <w:ind w:firstLine="0"/>
         <w:jc w:val="both"/>
         <w:rPr>
-          <w:rFonts w:ascii="Palatino" w:hAnsi="Palatino"/>
+          <w:rFonts w:ascii="Palatino" w:hAnsi="Palatino" w:hint="default"/>
           <w:lang w:val="en-US"/>
         </w:rPr>
       </w:pPr>
@@ -7808,14 +7801,7 @@
             <w:rFonts w:ascii="Cambria Math" w:hAnsi="Cambria Math" w:hint="default"/>
             <w:lang w:val="en-US"/>
           </w:rPr>
-          <m:t>=</m:t>
-        </m:r>
-        <m:r>
-          <w:rPr>
-            <w:rFonts w:ascii="Cambria Math" w:hAnsi="Cambria Math" w:hint="default"/>
-            <w:lang w:val="en-US"/>
-          </w:rPr>
-          <m:t>2.069</m:t>
+          <m:t>=2.069</m:t>
         </m:r>
       </m:oMath>
       <w:r>
@@ -7980,14 +7966,7 @@
             <w:rFonts w:ascii="Cambria Math" w:hAnsi="Cambria Math" w:hint="default"/>
             <w:lang w:val="en-US"/>
           </w:rPr>
-          <m:t xml:space="preserve">→Reject the </m:t>
-        </m:r>
-        <m:r>
-          <w:rPr>
-            <w:rFonts w:ascii="Cambria Math" w:hAnsi="Cambria Math" w:hint="default"/>
-            <w:lang w:val="en-US"/>
-          </w:rPr>
-          <m:t>null hypothesis.</m:t>
+          <m:t>→Reject the null hypothesis.</m:t>
         </m:r>
       </m:oMath>
     </w:p>
@@ -8125,8 +8104,6 @@
           <w:rFonts w:ascii="Palatino" w:hAnsi="Palatino" w:hint="default"/>
         </w:rPr>
       </w:pPr>
-      <w:bookmarkStart w:id="15" w:name="_GoBack"/>
-      <w:bookmarkEnd w:id="15"/>
     </w:p>
     <w:p>
       <w:pPr>
@@ -8451,14 +8428,862 @@
       </w:r>
     </w:p>
     <w:sectPr>
-      <w:headerReference w:type="default" r:id="rId13"/>
-      <w:footerReference w:type="default" r:id="rId14"/>
+      <w:headerReference w:type="default" r:id="rId15"/>
+      <w:footerReference w:type="default" r:id="rId16"/>
       <w:pgSz w:w="11900" w:h="16840"/>
       <w:pgMar w:top="1080" w:right="1152" w:bottom="1656" w:left="1152" w:header="720" w:footer="864" w:gutter="0"/>
       <w:cols w:space="720"/>
     </w:sectPr>
   </w:body>
 </w:document>
+</file>
+
+<file path=word/comments.xml><?xml version="1.0" encoding="utf-8"?>
+<w:comments xmlns:wpc="http://schemas.microsoft.com/office/word/2010/wordprocessingCanvas" xmlns:mo="http://schemas.microsoft.com/office/mac/office/2008/main" xmlns:mc="http://schemas.openxmlformats.org/markup-compatibility/2006" xmlns:mv="urn:schemas-microsoft-com:mac:vml" xmlns:o="urn:schemas-microsoft-com:office:office" xmlns:r="http://schemas.openxmlformats.org/officeDocument/2006/relationships" xmlns:m="http://schemas.openxmlformats.org/officeDocument/2006/math" xmlns:v="urn:schemas-microsoft-com:vml" xmlns:wp14="http://schemas.microsoft.com/office/word/2010/wordprocessingDrawing" xmlns:wp="http://schemas.openxmlformats.org/drawingml/2006/wordprocessingDrawing" xmlns:w10="urn:schemas-microsoft-com:office:word" xmlns:w="http://schemas.openxmlformats.org/wordprocessingml/2006/main" xmlns:w14="http://schemas.microsoft.com/office/word/2010/wordml" xmlns:w15="http://schemas.microsoft.com/office/word/2012/wordml" xmlns:wpg="http://schemas.microsoft.com/office/word/2010/wordprocessingGroup" xmlns:wpi="http://schemas.microsoft.com/office/word/2010/wordprocessingInk" xmlns:wne="http://schemas.microsoft.com/office/word/2006/wordml" xmlns:wps="http://schemas.microsoft.com/office/word/2010/wordprocessingShape" mc:Ignorable="w14 w15 wp14">
+  <w:comment w:id="15" w:author="郑东佳" w:date="2017-11-15T23:58:00Z" w:initials="郑东佳">
+    <w:p>
+      <w:pPr>
+        <w:rPr>
+          <w:rFonts w:eastAsia="Times New Roman"/>
+          <w:bdr w:val="none" w:sz="0" w:space="0" w:color="auto"/>
+          <w:lang w:eastAsia="zh-CN"/>
+        </w:rPr>
+      </w:pPr>
+      <w:r>
+        <w:rPr>
+          <w:rStyle w:val="af2"/>
+        </w:rPr>
+        <w:annotationRef/>
+      </w:r>
+      <w:r>
+        <w:rPr>
+          <w:rFonts w:ascii="MS Mincho" w:eastAsia="MS Mincho" w:hAnsi="MS Mincho" w:cs="MS Mincho"/>
+          <w:color w:val="58646D"/>
+          <w:sz w:val="21"/>
+          <w:szCs w:val="21"/>
+          <w:bdr w:val="none" w:sz="0" w:space="0" w:color="auto"/>
+          <w:shd w:val="clear" w:color="auto" w:fill="FFFFFF"/>
+          <w:lang w:eastAsia="zh-CN"/>
+        </w:rPr>
+        <w:t>零假</w:t>
+      </w:r>
+      <w:r>
+        <w:rPr>
+          <w:rFonts w:ascii="SimSun" w:eastAsia="SimSun" w:hAnsi="SimSun" w:cs="SimSun"/>
+          <w:color w:val="58646D"/>
+          <w:sz w:val="21"/>
+          <w:szCs w:val="21"/>
+          <w:bdr w:val="none" w:sz="0" w:space="0" w:color="auto"/>
+          <w:shd w:val="clear" w:color="auto" w:fill="FFFFFF"/>
+          <w:lang w:eastAsia="zh-CN"/>
+        </w:rPr>
+        <w:t>设</w:t>
+      </w:r>
+      <w:r>
+        <w:rPr>
+          <w:rFonts w:ascii="MS Mincho" w:eastAsia="MS Mincho" w:hAnsi="MS Mincho" w:cs="MS Mincho"/>
+          <w:color w:val="58646D"/>
+          <w:sz w:val="21"/>
+          <w:szCs w:val="21"/>
+          <w:bdr w:val="none" w:sz="0" w:space="0" w:color="auto"/>
+          <w:shd w:val="clear" w:color="auto" w:fill="FFFFFF"/>
+          <w:lang w:eastAsia="zh-CN"/>
+        </w:rPr>
+        <w:t>和</w:t>
+      </w:r>
+      <w:r>
+        <w:rPr>
+          <w:rFonts w:ascii="SimSun" w:eastAsia="SimSun" w:hAnsi="SimSun" w:cs="SimSun"/>
+          <w:color w:val="58646D"/>
+          <w:sz w:val="21"/>
+          <w:szCs w:val="21"/>
+          <w:bdr w:val="none" w:sz="0" w:space="0" w:color="auto"/>
+          <w:shd w:val="clear" w:color="auto" w:fill="FFFFFF"/>
+          <w:lang w:eastAsia="zh-CN"/>
+        </w:rPr>
+        <w:t>对</w:t>
+      </w:r>
+      <w:r>
+        <w:rPr>
+          <w:rFonts w:ascii="MS Mincho" w:eastAsia="MS Mincho" w:hAnsi="MS Mincho" w:cs="MS Mincho"/>
+          <w:color w:val="58646D"/>
+          <w:sz w:val="21"/>
+          <w:szCs w:val="21"/>
+          <w:bdr w:val="none" w:sz="0" w:space="0" w:color="auto"/>
+          <w:shd w:val="clear" w:color="auto" w:fill="FFFFFF"/>
+          <w:lang w:eastAsia="zh-CN"/>
+        </w:rPr>
+        <w:t>立假</w:t>
+      </w:r>
+      <w:r>
+        <w:rPr>
+          <w:rFonts w:ascii="SimSun" w:eastAsia="SimSun" w:hAnsi="SimSun" w:cs="SimSun"/>
+          <w:color w:val="58646D"/>
+          <w:sz w:val="21"/>
+          <w:szCs w:val="21"/>
+          <w:bdr w:val="none" w:sz="0" w:space="0" w:color="auto"/>
+          <w:shd w:val="clear" w:color="auto" w:fill="FFFFFF"/>
+          <w:lang w:eastAsia="zh-CN"/>
+        </w:rPr>
+        <w:t>设</w:t>
+      </w:r>
+      <w:r>
+        <w:rPr>
+          <w:rFonts w:ascii="MS Mincho" w:eastAsia="MS Mincho" w:hAnsi="MS Mincho" w:cs="MS Mincho"/>
+          <w:color w:val="58646D"/>
+          <w:sz w:val="21"/>
+          <w:szCs w:val="21"/>
+          <w:bdr w:val="none" w:sz="0" w:space="0" w:color="auto"/>
+          <w:shd w:val="clear" w:color="auto" w:fill="FFFFFF"/>
+          <w:lang w:eastAsia="zh-CN"/>
+        </w:rPr>
+        <w:t>的数学表达式很不</w:t>
+      </w:r>
+      <w:r>
+        <w:rPr>
+          <w:rFonts w:ascii="SimSun" w:eastAsia="SimSun" w:hAnsi="SimSun" w:cs="SimSun"/>
+          <w:color w:val="58646D"/>
+          <w:sz w:val="21"/>
+          <w:szCs w:val="21"/>
+          <w:bdr w:val="none" w:sz="0" w:space="0" w:color="auto"/>
+          <w:shd w:val="clear" w:color="auto" w:fill="FFFFFF"/>
+          <w:lang w:eastAsia="zh-CN"/>
+        </w:rPr>
+        <w:t>错</w:t>
+      </w:r>
+      <w:r>
+        <w:rPr>
+          <w:rFonts w:ascii="MS Mincho" w:eastAsia="MS Mincho" w:hAnsi="MS Mincho" w:cs="MS Mincho"/>
+          <w:color w:val="58646D"/>
+          <w:sz w:val="21"/>
+          <w:szCs w:val="21"/>
+          <w:bdr w:val="none" w:sz="0" w:space="0" w:color="auto"/>
+          <w:shd w:val="clear" w:color="auto" w:fill="FFFFFF"/>
+          <w:lang w:eastAsia="zh-CN"/>
+        </w:rPr>
+        <w:t>！</w:t>
+      </w:r>
+      <w:r>
+        <w:rPr>
+          <w:rFonts w:ascii="Helvetica" w:eastAsia="Times New Roman" w:hAnsi="Helvetica"/>
+          <w:color w:val="58646D"/>
+          <w:sz w:val="21"/>
+          <w:szCs w:val="21"/>
+          <w:bdr w:val="none" w:sz="0" w:space="0" w:color="auto"/>
+          <w:lang w:eastAsia="zh-CN"/>
+        </w:rPr>
+        <w:br/>
+      </w:r>
+      <w:r>
+        <w:rPr>
+          <w:rFonts w:ascii="MS Mincho" w:eastAsia="MS Mincho" w:hAnsi="MS Mincho" w:cs="MS Mincho"/>
+          <w:color w:val="58646D"/>
+          <w:sz w:val="21"/>
+          <w:szCs w:val="21"/>
+          <w:bdr w:val="none" w:sz="0" w:space="0" w:color="auto"/>
+          <w:shd w:val="clear" w:color="auto" w:fill="FFFFFF"/>
+          <w:lang w:eastAsia="zh-CN"/>
+        </w:rPr>
+        <w:t>此</w:t>
+      </w:r>
+      <w:r>
+        <w:rPr>
+          <w:rFonts w:ascii="SimSun" w:eastAsia="SimSun" w:hAnsi="SimSun" w:cs="SimSun"/>
+          <w:color w:val="58646D"/>
+          <w:sz w:val="21"/>
+          <w:szCs w:val="21"/>
+          <w:bdr w:val="none" w:sz="0" w:space="0" w:color="auto"/>
+          <w:shd w:val="clear" w:color="auto" w:fill="FFFFFF"/>
+          <w:lang w:eastAsia="zh-CN"/>
+        </w:rPr>
+        <w:t>处还</w:t>
+      </w:r>
+      <w:r>
+        <w:rPr>
+          <w:rFonts w:ascii="MS Mincho" w:eastAsia="MS Mincho" w:hAnsi="MS Mincho" w:cs="MS Mincho"/>
+          <w:color w:val="58646D"/>
+          <w:sz w:val="21"/>
+          <w:szCs w:val="21"/>
+          <w:bdr w:val="none" w:sz="0" w:space="0" w:color="auto"/>
+          <w:shd w:val="clear" w:color="auto" w:fill="FFFFFF"/>
+          <w:lang w:eastAsia="zh-CN"/>
+        </w:rPr>
+        <w:t>需</w:t>
+      </w:r>
+      <w:r>
+        <w:rPr>
+          <w:rFonts w:ascii="SimSun" w:eastAsia="SimSun" w:hAnsi="SimSun" w:cs="SimSun"/>
+          <w:color w:val="58646D"/>
+          <w:sz w:val="21"/>
+          <w:szCs w:val="21"/>
+          <w:bdr w:val="none" w:sz="0" w:space="0" w:color="auto"/>
+          <w:shd w:val="clear" w:color="auto" w:fill="FFFFFF"/>
+          <w:lang w:eastAsia="zh-CN"/>
+        </w:rPr>
+        <w:t>对</w:t>
+      </w:r>
+      <w:r>
+        <w:rPr>
+          <w:rFonts w:ascii="Helvetica" w:eastAsia="Times New Roman" w:hAnsi="Helvetica"/>
+          <w:color w:val="58646D"/>
+          <w:sz w:val="21"/>
+          <w:szCs w:val="21"/>
+          <w:bdr w:val="none" w:sz="0" w:space="0" w:color="auto"/>
+          <w:shd w:val="clear" w:color="auto" w:fill="FFFFFF"/>
+          <w:lang w:eastAsia="zh-CN"/>
+        </w:rPr>
+        <w:t> </w:t>
+      </w:r>
+      <w:r>
+        <w:rPr>
+          <w:rFonts w:ascii="MS Mincho" w:eastAsia="MS Mincho" w:hAnsi="MS Mincho" w:cs="MS Mincho"/>
+          <w:b/>
+          <w:bCs/>
+          <w:color w:val="58646D"/>
+          <w:sz w:val="21"/>
+          <w:szCs w:val="21"/>
+          <w:bdr w:val="none" w:sz="0" w:space="0" w:color="auto"/>
+          <w:shd w:val="clear" w:color="auto" w:fill="FFFFFF"/>
+          <w:lang w:eastAsia="zh-CN"/>
+        </w:rPr>
+        <w:t>数学符号</w:t>
+      </w:r>
+      <w:r>
+        <w:rPr>
+          <w:rFonts w:ascii="Helvetica" w:eastAsia="Times New Roman" w:hAnsi="Helvetica"/>
+          <w:b/>
+          <w:bCs/>
+          <w:color w:val="58646D"/>
+          <w:sz w:val="21"/>
+          <w:szCs w:val="21"/>
+          <w:bdr w:val="none" w:sz="0" w:space="0" w:color="auto"/>
+          <w:shd w:val="clear" w:color="auto" w:fill="FFFFFF"/>
+          <w:lang w:eastAsia="zh-CN"/>
+        </w:rPr>
+        <w:t xml:space="preserve"> </w:t>
+      </w:r>
+      <w:proofErr w:type="spellStart"/>
+      <w:r>
+        <w:rPr>
+          <w:rFonts w:ascii="Helvetica" w:eastAsia="Times New Roman" w:hAnsi="Helvetica"/>
+          <w:b/>
+          <w:bCs/>
+          <w:color w:val="58646D"/>
+          <w:sz w:val="21"/>
+          <w:szCs w:val="21"/>
+          <w:bdr w:val="none" w:sz="0" w:space="0" w:color="auto"/>
+          <w:shd w:val="clear" w:color="auto" w:fill="FFFFFF"/>
+          <w:lang w:eastAsia="zh-CN"/>
+        </w:rPr>
+        <w:t>μ_d</w:t>
+      </w:r>
+      <w:proofErr w:type="spellEnd"/>
+      <w:r>
+        <w:rPr>
+          <w:rFonts w:ascii="Helvetica" w:eastAsia="Times New Roman" w:hAnsi="Helvetica"/>
+          <w:b/>
+          <w:bCs/>
+          <w:color w:val="58646D"/>
+          <w:sz w:val="21"/>
+          <w:szCs w:val="21"/>
+          <w:bdr w:val="none" w:sz="0" w:space="0" w:color="auto"/>
+          <w:shd w:val="clear" w:color="auto" w:fill="FFFFFF"/>
+          <w:lang w:eastAsia="zh-CN"/>
+        </w:rPr>
+        <w:t xml:space="preserve"> </w:t>
+      </w:r>
+      <w:r>
+        <w:rPr>
+          <w:rFonts w:ascii="SimSun" w:eastAsia="SimSun" w:hAnsi="SimSun" w:cs="SimSun"/>
+          <w:b/>
+          <w:bCs/>
+          <w:color w:val="58646D"/>
+          <w:sz w:val="21"/>
+          <w:szCs w:val="21"/>
+          <w:bdr w:val="none" w:sz="0" w:space="0" w:color="auto"/>
+          <w:shd w:val="clear" w:color="auto" w:fill="FFFFFF"/>
+          <w:lang w:eastAsia="zh-CN"/>
+        </w:rPr>
+        <w:t>进行明确定义</w:t>
+      </w:r>
+      <w:r>
+        <w:rPr>
+          <w:rFonts w:ascii="Helvetica" w:eastAsia="Times New Roman" w:hAnsi="Helvetica"/>
+          <w:color w:val="58646D"/>
+          <w:sz w:val="21"/>
+          <w:szCs w:val="21"/>
+          <w:bdr w:val="none" w:sz="0" w:space="0" w:color="auto"/>
+          <w:shd w:val="clear" w:color="auto" w:fill="FFFFFF"/>
+          <w:lang w:eastAsia="zh-CN"/>
+        </w:rPr>
+        <w:t> </w:t>
+      </w:r>
+      <w:r>
+        <w:rPr>
+          <w:rFonts w:ascii="MS Mincho" w:eastAsia="MS Mincho" w:hAnsi="MS Mincho" w:cs="MS Mincho"/>
+          <w:color w:val="58646D"/>
+          <w:sz w:val="21"/>
+          <w:szCs w:val="21"/>
+          <w:bdr w:val="none" w:sz="0" w:space="0" w:color="auto"/>
+          <w:shd w:val="clear" w:color="auto" w:fill="FFFFFF"/>
+          <w:lang w:eastAsia="zh-CN"/>
+        </w:rPr>
+        <w:t>哦</w:t>
+      </w:r>
+      <w:r>
+        <w:rPr>
+          <w:rFonts w:ascii="Helvetica" w:eastAsia="Times New Roman" w:hAnsi="Helvetica"/>
+          <w:color w:val="58646D"/>
+          <w:sz w:val="21"/>
+          <w:szCs w:val="21"/>
+          <w:bdr w:val="none" w:sz="0" w:space="0" w:color="auto"/>
+          <w:shd w:val="clear" w:color="auto" w:fill="FFFFFF"/>
+          <w:lang w:eastAsia="zh-CN"/>
+        </w:rPr>
+        <w:t>~</w:t>
+      </w:r>
+    </w:p>
+    <w:p>
+      <w:pPr>
+        <w:pStyle w:val="af3"/>
+      </w:pPr>
+    </w:p>
+  </w:comment>
+  <w:comment w:id="16" w:author="郑东佳" w:date="2017-11-16T00:00:00Z" w:initials="郑东佳">
+    <w:p>
+      <w:pPr>
+        <w:pStyle w:val="af9"/>
+        <w:shd w:val="clear" w:color="auto" w:fill="FFFFFF"/>
+        <w:spacing w:before="0" w:beforeAutospacing="0" w:after="225" w:afterAutospacing="0" w:line="300" w:lineRule="atLeast"/>
+        <w:rPr>
+          <w:rFonts w:ascii="Helvetica" w:hAnsi="Helvetica"/>
+          <w:color w:val="58646D"/>
+          <w:sz w:val="21"/>
+          <w:szCs w:val="21"/>
+        </w:rPr>
+      </w:pPr>
+      <w:r>
+        <w:rPr>
+          <w:rStyle w:val="af2"/>
+        </w:rPr>
+        <w:annotationRef/>
+      </w:r>
+      <w:r>
+        <w:rPr>
+          <w:rFonts w:ascii="Helvetica" w:hAnsi="Helvetica"/>
+          <w:color w:val="58646D"/>
+          <w:sz w:val="21"/>
+          <w:szCs w:val="21"/>
+        </w:rPr>
+        <w:t>另外</w:t>
+      </w:r>
+      <w:r>
+        <w:rPr>
+          <w:rFonts w:ascii="Helvetica" w:hAnsi="Helvetica"/>
+          <w:color w:val="58646D"/>
+          <w:sz w:val="21"/>
+          <w:szCs w:val="21"/>
+        </w:rPr>
+        <w:t xml:space="preserve"> “α=0.025 (One-Tailed, 95%CI)” </w:t>
+      </w:r>
+      <w:r>
+        <w:rPr>
+          <w:rFonts w:ascii="Helvetica" w:hAnsi="Helvetica"/>
+          <w:color w:val="58646D"/>
+          <w:sz w:val="21"/>
+          <w:szCs w:val="21"/>
+        </w:rPr>
+        <w:t>存在问题：</w:t>
+      </w:r>
+    </w:p>
+    <w:p>
+      <w:pPr>
+        <w:pStyle w:val="af9"/>
+        <w:shd w:val="clear" w:color="auto" w:fill="FFFFFF"/>
+        <w:spacing w:before="0" w:beforeAutospacing="0" w:after="0" w:afterAutospacing="0" w:line="300" w:lineRule="atLeast"/>
+        <w:rPr>
+          <w:rFonts w:ascii="Helvetica" w:hAnsi="Helvetica"/>
+          <w:color w:val="58646D"/>
+          <w:sz w:val="21"/>
+          <w:szCs w:val="21"/>
+        </w:rPr>
+      </w:pPr>
+      <w:r>
+        <w:rPr>
+          <w:rFonts w:ascii="Helvetica" w:hAnsi="Helvetica"/>
+          <w:color w:val="58646D"/>
+          <w:sz w:val="21"/>
+          <w:szCs w:val="21"/>
+        </w:rPr>
+        <w:t xml:space="preserve">alpha + </w:t>
+      </w:r>
+      <w:r>
+        <w:rPr>
+          <w:rFonts w:ascii="Helvetica" w:hAnsi="Helvetica"/>
+          <w:color w:val="58646D"/>
+          <w:sz w:val="21"/>
+          <w:szCs w:val="21"/>
+        </w:rPr>
+        <w:t>置信水平</w:t>
+      </w:r>
+      <w:r>
+        <w:rPr>
+          <w:rFonts w:ascii="Helvetica" w:hAnsi="Helvetica"/>
+          <w:color w:val="58646D"/>
+          <w:sz w:val="21"/>
+          <w:szCs w:val="21"/>
+        </w:rPr>
+        <w:t xml:space="preserve"> </w:t>
+      </w:r>
+      <w:r>
+        <w:rPr>
+          <w:rFonts w:ascii="Helvetica" w:hAnsi="Helvetica"/>
+          <w:color w:val="58646D"/>
+          <w:sz w:val="21"/>
+          <w:szCs w:val="21"/>
+        </w:rPr>
+        <w:t>应当等于</w:t>
+      </w:r>
+      <w:r>
+        <w:rPr>
+          <w:rFonts w:ascii="Helvetica" w:hAnsi="Helvetica"/>
+          <w:color w:val="58646D"/>
+          <w:sz w:val="21"/>
+          <w:szCs w:val="21"/>
+        </w:rPr>
+        <w:t xml:space="preserve"> 1 </w:t>
+      </w:r>
+      <w:r>
+        <w:rPr>
+          <w:rFonts w:ascii="Helvetica" w:hAnsi="Helvetica"/>
+          <w:color w:val="58646D"/>
+          <w:sz w:val="21"/>
+          <w:szCs w:val="21"/>
+        </w:rPr>
+        <w:t>哦。</w:t>
+      </w:r>
+    </w:p>
+    <w:p>
+      <w:pPr>
+        <w:pStyle w:val="af3"/>
+      </w:pPr>
+    </w:p>
+  </w:comment>
+  <w:comment w:id="17" w:author="郑东佳" w:date="2017-11-16T00:01:00Z" w:initials="郑东佳">
+    <w:p>
+      <w:pPr>
+        <w:pStyle w:val="af9"/>
+        <w:shd w:val="clear" w:color="auto" w:fill="FFFFFF"/>
+        <w:spacing w:before="0" w:beforeAutospacing="0" w:after="225" w:afterAutospacing="0" w:line="300" w:lineRule="atLeast"/>
+        <w:rPr>
+          <w:rFonts w:ascii="Helvetica" w:hAnsi="Helvetica"/>
+          <w:color w:val="58646D"/>
+          <w:sz w:val="21"/>
+          <w:szCs w:val="21"/>
+        </w:rPr>
+      </w:pPr>
+      <w:r>
+        <w:rPr>
+          <w:rStyle w:val="af2"/>
+        </w:rPr>
+        <w:annotationRef/>
+      </w:r>
+      <w:r>
+        <w:rPr>
+          <w:rFonts w:ascii="Helvetica" w:hAnsi="Helvetica"/>
+          <w:color w:val="58646D"/>
+          <w:sz w:val="21"/>
+          <w:szCs w:val="21"/>
+        </w:rPr>
+        <w:t>非常好，选择了合适的相依样本</w:t>
+      </w:r>
+      <w:r>
+        <w:rPr>
+          <w:rFonts w:ascii="Helvetica" w:hAnsi="Helvetica"/>
+          <w:color w:val="58646D"/>
+          <w:sz w:val="21"/>
+          <w:szCs w:val="21"/>
+        </w:rPr>
+        <w:t xml:space="preserve"> t </w:t>
+      </w:r>
+      <w:r>
+        <w:rPr>
+          <w:rFonts w:ascii="Helvetica" w:hAnsi="Helvetica"/>
+          <w:color w:val="58646D"/>
+          <w:sz w:val="21"/>
+          <w:szCs w:val="21"/>
+        </w:rPr>
+        <w:t>检验</w:t>
+      </w:r>
+      <w:r>
+        <w:rPr>
+          <w:rFonts w:ascii="Helvetica" w:hAnsi="Helvetica"/>
+          <w:color w:val="58646D"/>
+          <w:sz w:val="21"/>
+          <w:szCs w:val="21"/>
+        </w:rPr>
+        <w:t>~</w:t>
+      </w:r>
+      <w:r>
+        <w:rPr>
+          <w:rFonts w:ascii="Helvetica" w:hAnsi="Helvetica"/>
+          <w:color w:val="58646D"/>
+          <w:sz w:val="21"/>
+          <w:szCs w:val="21"/>
+        </w:rPr>
+        <w:br/>
+      </w:r>
+      <w:r>
+        <w:rPr>
+          <w:rFonts w:ascii="Helvetica" w:hAnsi="Helvetica"/>
+          <w:color w:val="58646D"/>
+          <w:sz w:val="21"/>
+          <w:szCs w:val="21"/>
+        </w:rPr>
+        <w:t>此处还需进一步补充说明</w:t>
+      </w:r>
+      <w:r>
+        <w:rPr>
+          <w:rFonts w:ascii="Helvetica" w:hAnsi="Helvetica"/>
+          <w:color w:val="58646D"/>
+          <w:sz w:val="21"/>
+          <w:szCs w:val="21"/>
+        </w:rPr>
+        <w:t> </w:t>
+      </w:r>
+      <w:r>
+        <w:rPr>
+          <w:rStyle w:val="afb"/>
+          <w:rFonts w:ascii="Helvetica" w:hAnsi="Helvetica"/>
+          <w:color w:val="58646D"/>
+          <w:sz w:val="21"/>
+          <w:szCs w:val="21"/>
+        </w:rPr>
+        <w:t>选择理由</w:t>
+      </w:r>
+      <w:r>
+        <w:rPr>
+          <w:rFonts w:ascii="Helvetica" w:hAnsi="Helvetica"/>
+          <w:color w:val="58646D"/>
+          <w:sz w:val="21"/>
+          <w:szCs w:val="21"/>
+        </w:rPr>
+        <w:t> </w:t>
+      </w:r>
+      <w:r>
+        <w:rPr>
+          <w:rFonts w:ascii="Helvetica" w:hAnsi="Helvetica"/>
+          <w:color w:val="58646D"/>
+          <w:sz w:val="21"/>
+          <w:szCs w:val="21"/>
+        </w:rPr>
+        <w:t>哦：</w:t>
+      </w:r>
+    </w:p>
+    <w:p>
+      <w:pPr>
+        <w:numPr>
+          <w:ilvl w:val="0"/>
+          <w:numId w:val="10"/>
+        </w:numPr>
+        <w:pBdr>
+          <w:top w:val="none" w:sz="0" w:space="0" w:color="auto"/>
+          <w:left w:val="none" w:sz="0" w:space="0" w:color="auto"/>
+          <w:bottom w:val="none" w:sz="0" w:space="0" w:color="auto"/>
+          <w:right w:val="none" w:sz="0" w:space="0" w:color="auto"/>
+          <w:between w:val="none" w:sz="0" w:space="0" w:color="auto"/>
+          <w:bar w:val="none" w:sz="0" w:color="auto"/>
+        </w:pBdr>
+        <w:shd w:val="clear" w:color="auto" w:fill="FFFFFF"/>
+        <w:spacing w:before="100" w:beforeAutospacing="1" w:after="100" w:afterAutospacing="1"/>
+        <w:rPr>
+          <w:rFonts w:ascii="Helvetica" w:eastAsia="Times New Roman" w:hAnsi="Helvetica"/>
+          <w:color w:val="58646D"/>
+          <w:sz w:val="21"/>
+          <w:szCs w:val="21"/>
+        </w:rPr>
+      </w:pPr>
+      <w:proofErr w:type="spellStart"/>
+      <w:r>
+        <w:rPr>
+          <w:rFonts w:ascii="SimSun" w:eastAsia="SimSun" w:hAnsi="SimSun" w:cs="SimSun"/>
+          <w:color w:val="58646D"/>
+          <w:sz w:val="21"/>
+          <w:szCs w:val="21"/>
+        </w:rPr>
+        <w:t>为何是相</w:t>
+      </w:r>
+      <w:r>
+        <w:rPr>
+          <w:rFonts w:ascii="MS Mincho" w:eastAsia="MS Mincho" w:hAnsi="MS Mincho" w:cs="MS Mincho"/>
+          <w:color w:val="58646D"/>
+          <w:sz w:val="21"/>
+          <w:szCs w:val="21"/>
+        </w:rPr>
+        <w:t>依</w:t>
+      </w:r>
+      <w:r>
+        <w:rPr>
+          <w:rFonts w:ascii="SimSun" w:eastAsia="SimSun" w:hAnsi="SimSun" w:cs="SimSun"/>
+          <w:color w:val="58646D"/>
+          <w:sz w:val="21"/>
+          <w:szCs w:val="21"/>
+        </w:rPr>
+        <w:t>样本检验</w:t>
+      </w:r>
+      <w:r>
+        <w:rPr>
+          <w:rFonts w:ascii="MS Mincho" w:eastAsia="MS Mincho" w:hAnsi="MS Mincho" w:cs="MS Mincho"/>
+          <w:color w:val="58646D"/>
+          <w:sz w:val="21"/>
+          <w:szCs w:val="21"/>
+        </w:rPr>
+        <w:t>？</w:t>
+      </w:r>
+      <w:hyperlink r:id="rId1" w:tgtFrame="_blank" w:history="1">
+        <w:r>
+          <w:rPr>
+            <w:rStyle w:val="a4"/>
+            <w:rFonts w:ascii="MS Mincho" w:eastAsia="MS Mincho" w:hAnsi="MS Mincho" w:cs="MS Mincho"/>
+            <w:color w:val="02B3E4"/>
+            <w:sz w:val="21"/>
+            <w:szCs w:val="21"/>
+          </w:rPr>
+          <w:t>参考</w:t>
+        </w:r>
+        <w:r>
+          <w:rPr>
+            <w:rStyle w:val="a4"/>
+            <w:rFonts w:ascii="SimSun" w:eastAsia="SimSun" w:hAnsi="SimSun" w:cs="SimSun"/>
+            <w:color w:val="02B3E4"/>
+            <w:sz w:val="21"/>
+            <w:szCs w:val="21"/>
+          </w:rPr>
+          <w:t>资</w:t>
+        </w:r>
+        <w:r>
+          <w:rPr>
+            <w:rStyle w:val="a4"/>
+            <w:rFonts w:ascii="MS Mincho" w:eastAsia="MS Mincho" w:hAnsi="MS Mincho" w:cs="MS Mincho"/>
+            <w:color w:val="02B3E4"/>
+            <w:sz w:val="21"/>
+            <w:szCs w:val="21"/>
+          </w:rPr>
+          <w:t>料</w:t>
+        </w:r>
+        <w:proofErr w:type="spellEnd"/>
+      </w:hyperlink>
+    </w:p>
+    <w:p>
+      <w:pPr>
+        <w:numPr>
+          <w:ilvl w:val="0"/>
+          <w:numId w:val="10"/>
+        </w:numPr>
+        <w:pBdr>
+          <w:top w:val="none" w:sz="0" w:space="0" w:color="auto"/>
+          <w:left w:val="none" w:sz="0" w:space="0" w:color="auto"/>
+          <w:bottom w:val="none" w:sz="0" w:space="0" w:color="auto"/>
+          <w:right w:val="none" w:sz="0" w:space="0" w:color="auto"/>
+          <w:between w:val="none" w:sz="0" w:space="0" w:color="auto"/>
+          <w:bar w:val="none" w:sz="0" w:color="auto"/>
+        </w:pBdr>
+        <w:shd w:val="clear" w:color="auto" w:fill="FFFFFF"/>
+        <w:spacing w:before="100" w:beforeAutospacing="1" w:after="100" w:afterAutospacing="1"/>
+        <w:rPr>
+          <w:rFonts w:ascii="Helvetica" w:eastAsia="Times New Roman" w:hAnsi="Helvetica"/>
+          <w:color w:val="58646D"/>
+          <w:sz w:val="21"/>
+          <w:szCs w:val="21"/>
+        </w:rPr>
+      </w:pPr>
+      <w:proofErr w:type="spellStart"/>
+      <w:r>
+        <w:rPr>
+          <w:rFonts w:ascii="SimSun" w:eastAsia="SimSun" w:hAnsi="SimSun" w:cs="SimSun"/>
+          <w:color w:val="58646D"/>
+          <w:sz w:val="21"/>
+          <w:szCs w:val="21"/>
+        </w:rPr>
+        <w:t>为何是单尾检验</w:t>
+      </w:r>
+      <w:r>
+        <w:rPr>
+          <w:rFonts w:ascii="MS Mincho" w:eastAsia="MS Mincho" w:hAnsi="MS Mincho" w:cs="MS Mincho"/>
+          <w:color w:val="58646D"/>
+          <w:sz w:val="21"/>
+          <w:szCs w:val="21"/>
+        </w:rPr>
+        <w:t>？</w:t>
+      </w:r>
+      <w:hyperlink r:id="rId2" w:tgtFrame="_blank" w:history="1">
+        <w:r>
+          <w:rPr>
+            <w:rStyle w:val="a4"/>
+            <w:rFonts w:ascii="MS Mincho" w:eastAsia="MS Mincho" w:hAnsi="MS Mincho" w:cs="MS Mincho"/>
+            <w:color w:val="02B3E4"/>
+            <w:sz w:val="21"/>
+            <w:szCs w:val="21"/>
+          </w:rPr>
+          <w:t>参考</w:t>
+        </w:r>
+        <w:r>
+          <w:rPr>
+            <w:rStyle w:val="a4"/>
+            <w:rFonts w:ascii="SimSun" w:eastAsia="SimSun" w:hAnsi="SimSun" w:cs="SimSun"/>
+            <w:color w:val="02B3E4"/>
+            <w:sz w:val="21"/>
+            <w:szCs w:val="21"/>
+          </w:rPr>
+          <w:t>资</w:t>
+        </w:r>
+        <w:r>
+          <w:rPr>
+            <w:rStyle w:val="a4"/>
+            <w:rFonts w:ascii="MS Mincho" w:eastAsia="MS Mincho" w:hAnsi="MS Mincho" w:cs="MS Mincho"/>
+            <w:color w:val="02B3E4"/>
+            <w:sz w:val="21"/>
+            <w:szCs w:val="21"/>
+          </w:rPr>
+          <w:t>料</w:t>
+        </w:r>
+        <w:proofErr w:type="spellEnd"/>
+      </w:hyperlink>
+    </w:p>
+    <w:p>
+      <w:pPr>
+        <w:pStyle w:val="af3"/>
+      </w:pPr>
+    </w:p>
+  </w:comment>
+  <w:comment w:id="18" w:author="郑东佳" w:date="2017-11-16T00:01:00Z" w:initials="郑东佳">
+    <w:p>
+      <w:pPr>
+        <w:rPr>
+          <w:rFonts w:eastAsia="Times New Roman"/>
+          <w:bdr w:val="none" w:sz="0" w:space="0" w:color="auto"/>
+          <w:lang w:eastAsia="zh-CN"/>
+        </w:rPr>
+      </w:pPr>
+      <w:r>
+        <w:rPr>
+          <w:rStyle w:val="af2"/>
+        </w:rPr>
+        <w:annotationRef/>
+      </w:r>
+      <w:r>
+        <w:rPr>
+          <w:rFonts w:ascii="SimSun" w:eastAsia="SimSun" w:hAnsi="SimSun" w:cs="SimSun"/>
+          <w:color w:val="58646D"/>
+          <w:sz w:val="21"/>
+          <w:szCs w:val="21"/>
+          <w:bdr w:val="none" w:sz="0" w:space="0" w:color="auto"/>
+          <w:shd w:val="clear" w:color="auto" w:fill="FFFFFF"/>
+          <w:lang w:eastAsia="zh-CN"/>
+        </w:rPr>
+        <w:t>请写清</w:t>
+      </w:r>
+      <w:r>
+        <w:rPr>
+          <w:rFonts w:ascii="Helvetica" w:eastAsia="Times New Roman" w:hAnsi="Helvetica"/>
+          <w:color w:val="58646D"/>
+          <w:sz w:val="21"/>
+          <w:szCs w:val="21"/>
+          <w:bdr w:val="none" w:sz="0" w:space="0" w:color="auto"/>
+          <w:shd w:val="clear" w:color="auto" w:fill="FFFFFF"/>
+          <w:lang w:eastAsia="zh-CN"/>
+        </w:rPr>
+        <w:t xml:space="preserve"> σ of the population datasets </w:t>
+      </w:r>
+      <w:r>
+        <w:rPr>
+          <w:rFonts w:ascii="MS Mincho" w:eastAsia="MS Mincho" w:hAnsi="MS Mincho" w:cs="MS Mincho"/>
+          <w:color w:val="58646D"/>
+          <w:sz w:val="21"/>
+          <w:szCs w:val="21"/>
+          <w:bdr w:val="none" w:sz="0" w:space="0" w:color="auto"/>
+          <w:shd w:val="clear" w:color="auto" w:fill="FFFFFF"/>
+          <w:lang w:eastAsia="zh-CN"/>
+        </w:rPr>
+        <w:t>中</w:t>
+      </w:r>
+      <w:r>
+        <w:rPr>
+          <w:rFonts w:ascii="Helvetica" w:eastAsia="Times New Roman" w:hAnsi="Helvetica"/>
+          <w:color w:val="58646D"/>
+          <w:sz w:val="21"/>
+          <w:szCs w:val="21"/>
+          <w:bdr w:val="none" w:sz="0" w:space="0" w:color="auto"/>
+          <w:shd w:val="clear" w:color="auto" w:fill="FFFFFF"/>
+          <w:lang w:eastAsia="zh-CN"/>
+        </w:rPr>
+        <w:t xml:space="preserve"> σ </w:t>
+      </w:r>
+      <w:r>
+        <w:rPr>
+          <w:rFonts w:ascii="MS Mincho" w:eastAsia="MS Mincho" w:hAnsi="MS Mincho" w:cs="MS Mincho"/>
+          <w:color w:val="58646D"/>
+          <w:sz w:val="21"/>
+          <w:szCs w:val="21"/>
+          <w:bdr w:val="none" w:sz="0" w:space="0" w:color="auto"/>
+          <w:shd w:val="clear" w:color="auto" w:fill="FFFFFF"/>
+          <w:lang w:eastAsia="zh-CN"/>
+        </w:rPr>
+        <w:t>的含</w:t>
+      </w:r>
+      <w:r>
+        <w:rPr>
+          <w:rFonts w:ascii="SimSun" w:eastAsia="SimSun" w:hAnsi="SimSun" w:cs="SimSun"/>
+          <w:color w:val="58646D"/>
+          <w:sz w:val="21"/>
+          <w:szCs w:val="21"/>
+          <w:bdr w:val="none" w:sz="0" w:space="0" w:color="auto"/>
+          <w:shd w:val="clear" w:color="auto" w:fill="FFFFFF"/>
+          <w:lang w:eastAsia="zh-CN"/>
+        </w:rPr>
+        <w:t>义</w:t>
+      </w:r>
+      <w:r>
+        <w:rPr>
+          <w:rFonts w:ascii="MS Mincho" w:eastAsia="MS Mincho" w:hAnsi="MS Mincho" w:cs="MS Mincho"/>
+          <w:color w:val="58646D"/>
+          <w:sz w:val="21"/>
+          <w:szCs w:val="21"/>
+          <w:bdr w:val="none" w:sz="0" w:space="0" w:color="auto"/>
+          <w:shd w:val="clear" w:color="auto" w:fill="FFFFFF"/>
+          <w:lang w:eastAsia="zh-CN"/>
+        </w:rPr>
+        <w:t>哦</w:t>
+      </w:r>
+      <w:r>
+        <w:rPr>
+          <w:rFonts w:ascii="Helvetica" w:eastAsia="Times New Roman" w:hAnsi="Helvetica"/>
+          <w:color w:val="58646D"/>
+          <w:sz w:val="21"/>
+          <w:szCs w:val="21"/>
+          <w:bdr w:val="none" w:sz="0" w:space="0" w:color="auto"/>
+          <w:shd w:val="clear" w:color="auto" w:fill="FFFFFF"/>
+          <w:lang w:eastAsia="zh-CN"/>
+        </w:rPr>
+        <w:t>~</w:t>
+      </w:r>
+    </w:p>
+    <w:p>
+      <w:pPr>
+        <w:pStyle w:val="af3"/>
+      </w:pPr>
+    </w:p>
+  </w:comment>
+</w:comments>
+</file>
+
+<file path=word/commentsExtended.xml><?xml version="1.0" encoding="utf-8"?>
+<w15:commentsEx xmlns:wpc="http://schemas.microsoft.com/office/word/2010/wordprocessingCanvas" xmlns:mo="http://schemas.microsoft.com/office/mac/office/2008/main" xmlns:mc="http://schemas.openxmlformats.org/markup-compatibility/2006" xmlns:mv="urn:schemas-microsoft-com:mac:vml" xmlns:o="urn:schemas-microsoft-com:office:office" xmlns:r="http://schemas.openxmlformats.org/officeDocument/2006/relationships" xmlns:m="http://schemas.openxmlformats.org/officeDocument/2006/math" xmlns:v="urn:schemas-microsoft-com:vml" xmlns:wp14="http://schemas.microsoft.com/office/word/2010/wordprocessingDrawing" xmlns:wp="http://schemas.openxmlformats.org/drawingml/2006/wordprocessingDrawing" xmlns:w10="urn:schemas-microsoft-com:office:word" xmlns:w="http://schemas.openxmlformats.org/wordprocessingml/2006/main" xmlns:w14="http://schemas.microsoft.com/office/word/2010/wordml" xmlns:w15="http://schemas.microsoft.com/office/word/2012/wordml" xmlns:wpg="http://schemas.microsoft.com/office/word/2010/wordprocessingGroup" xmlns:wpi="http://schemas.microsoft.com/office/word/2010/wordprocessingInk" xmlns:wne="http://schemas.microsoft.com/office/word/2006/wordml" xmlns:wps="http://schemas.microsoft.com/office/word/2010/wordprocessingShape" mc:Ignorable="w14 w15 wp14">
+  <w15:commentEx w15:paraId="168501AC" w15:done="0"/>
+  <w15:commentEx w15:paraId="27D6EC9B" w15:done="0"/>
+  <w15:commentEx w15:paraId="5B8443E3" w15:done="0"/>
+  <w15:commentEx w15:paraId="28F90152" w15:done="0"/>
+</w15:commentsEx>
 </file>
 
 <file path=word/endnotes.xml><?xml version="1.0" encoding="utf-8"?>
@@ -8584,7 +9409,7 @@
         <w:sz w:val="20"/>
         <w:szCs w:val="20"/>
       </w:rPr>
-      <w:t>4</w:t>
+      <w:t>3</w:t>
     </w:r>
     <w:r>
       <w:rPr>
@@ -9415,6 +10240,119 @@
     </w:lvl>
   </w:abstractNum>
   <w:abstractNum w:abstractNumId="5">
+    <w:nsid w:val="61DD23F0"/>
+    <w:multiLevelType w:val="multilevel"/>
+    <w:tmpl w:val="EE90D1EE"/>
+    <w:lvl w:ilvl="0">
+      <w:start w:val="1"/>
+      <w:numFmt w:val="decimal"/>
+      <w:lvlText w:val="%1."/>
+      <w:lvlJc w:val="left"/>
+      <w:pPr>
+        <w:tabs>
+          <w:tab w:val="num" w:pos="720"/>
+        </w:tabs>
+        <w:ind w:left="720" w:hanging="360"/>
+      </w:pPr>
+    </w:lvl>
+    <w:lvl w:ilvl="1" w:tentative="1">
+      <w:start w:val="1"/>
+      <w:numFmt w:val="decimal"/>
+      <w:lvlText w:val="%2."/>
+      <w:lvlJc w:val="left"/>
+      <w:pPr>
+        <w:tabs>
+          <w:tab w:val="num" w:pos="1440"/>
+        </w:tabs>
+        <w:ind w:left="1440" w:hanging="360"/>
+      </w:pPr>
+    </w:lvl>
+    <w:lvl w:ilvl="2" w:tentative="1">
+      <w:start w:val="1"/>
+      <w:numFmt w:val="decimal"/>
+      <w:lvlText w:val="%3."/>
+      <w:lvlJc w:val="left"/>
+      <w:pPr>
+        <w:tabs>
+          <w:tab w:val="num" w:pos="2160"/>
+        </w:tabs>
+        <w:ind w:left="2160" w:hanging="360"/>
+      </w:pPr>
+    </w:lvl>
+    <w:lvl w:ilvl="3" w:tentative="1">
+      <w:start w:val="1"/>
+      <w:numFmt w:val="decimal"/>
+      <w:lvlText w:val="%4."/>
+      <w:lvlJc w:val="left"/>
+      <w:pPr>
+        <w:tabs>
+          <w:tab w:val="num" w:pos="2880"/>
+        </w:tabs>
+        <w:ind w:left="2880" w:hanging="360"/>
+      </w:pPr>
+    </w:lvl>
+    <w:lvl w:ilvl="4" w:tentative="1">
+      <w:start w:val="1"/>
+      <w:numFmt w:val="decimal"/>
+      <w:lvlText w:val="%5."/>
+      <w:lvlJc w:val="left"/>
+      <w:pPr>
+        <w:tabs>
+          <w:tab w:val="num" w:pos="3600"/>
+        </w:tabs>
+        <w:ind w:left="3600" w:hanging="360"/>
+      </w:pPr>
+    </w:lvl>
+    <w:lvl w:ilvl="5" w:tentative="1">
+      <w:start w:val="1"/>
+      <w:numFmt w:val="decimal"/>
+      <w:lvlText w:val="%6."/>
+      <w:lvlJc w:val="left"/>
+      <w:pPr>
+        <w:tabs>
+          <w:tab w:val="num" w:pos="4320"/>
+        </w:tabs>
+        <w:ind w:left="4320" w:hanging="360"/>
+      </w:pPr>
+    </w:lvl>
+    <w:lvl w:ilvl="6" w:tentative="1">
+      <w:start w:val="1"/>
+      <w:numFmt w:val="decimal"/>
+      <w:lvlText w:val="%7."/>
+      <w:lvlJc w:val="left"/>
+      <w:pPr>
+        <w:tabs>
+          <w:tab w:val="num" w:pos="5040"/>
+        </w:tabs>
+        <w:ind w:left="5040" w:hanging="360"/>
+      </w:pPr>
+    </w:lvl>
+    <w:lvl w:ilvl="7" w:tentative="1">
+      <w:start w:val="1"/>
+      <w:numFmt w:val="decimal"/>
+      <w:lvlText w:val="%8."/>
+      <w:lvlJc w:val="left"/>
+      <w:pPr>
+        <w:tabs>
+          <w:tab w:val="num" w:pos="5760"/>
+        </w:tabs>
+        <w:ind w:left="5760" w:hanging="360"/>
+      </w:pPr>
+    </w:lvl>
+    <w:lvl w:ilvl="8" w:tentative="1">
+      <w:start w:val="1"/>
+      <w:numFmt w:val="decimal"/>
+      <w:lvlText w:val="%9."/>
+      <w:lvlJc w:val="left"/>
+      <w:pPr>
+        <w:tabs>
+          <w:tab w:val="num" w:pos="6480"/>
+        </w:tabs>
+        <w:ind w:left="6480" w:hanging="360"/>
+      </w:pPr>
+    </w:lvl>
+  </w:abstractNum>
+  <w:abstractNum w:abstractNumId="6">
     <w:nsid w:val="66C856C7"/>
     <w:multiLevelType w:val="hybridMultilevel"/>
     <w:tmpl w:val="CEC88DFC"/>
@@ -9527,7 +10465,7 @@
       </w:rPr>
     </w:lvl>
   </w:abstractNum>
-  <w:abstractNum w:abstractNumId="6">
+  <w:abstractNum w:abstractNumId="7">
     <w:nsid w:val="69467E37"/>
     <w:multiLevelType w:val="multilevel"/>
     <w:tmpl w:val="9C0E38DE"/>
@@ -9676,7 +10614,7 @@
       </w:rPr>
     </w:lvl>
   </w:abstractNum>
-  <w:abstractNum w:abstractNumId="7">
+  <w:abstractNum w:abstractNumId="8">
     <w:nsid w:val="7011791B"/>
     <w:multiLevelType w:val="multilevel"/>
     <w:tmpl w:val="8F16D258"/>
@@ -9825,7 +10763,7 @@
       </w:rPr>
     </w:lvl>
   </w:abstractNum>
-  <w:abstractNum w:abstractNumId="8">
+  <w:abstractNum w:abstractNumId="9">
     <w:nsid w:val="7A2C32BB"/>
     <w:multiLevelType w:val="hybridMultilevel"/>
     <w:tmpl w:val="351CCDEA"/>
@@ -9918,10 +10856,10 @@
     <w:abstractNumId w:val="1"/>
   </w:num>
   <w:num w:numId="3">
-    <w:abstractNumId w:val="8"/>
+    <w:abstractNumId w:val="9"/>
   </w:num>
   <w:num w:numId="4">
-    <w:abstractNumId w:val="6"/>
+    <w:abstractNumId w:val="7"/>
   </w:num>
   <w:num w:numId="5">
     <w:abstractNumId w:val="0"/>
@@ -9930,15 +10868,26 @@
     <w:abstractNumId w:val="2"/>
   </w:num>
   <w:num w:numId="7">
-    <w:abstractNumId w:val="7"/>
+    <w:abstractNumId w:val="8"/>
   </w:num>
   <w:num w:numId="8">
-    <w:abstractNumId w:val="5"/>
+    <w:abstractNumId w:val="6"/>
   </w:num>
   <w:num w:numId="9">
     <w:abstractNumId w:val="3"/>
   </w:num>
+  <w:num w:numId="10">
+    <w:abstractNumId w:val="5"/>
+  </w:num>
 </w:numbering>
+</file>
+
+<file path=word/people.xml><?xml version="1.0" encoding="utf-8"?>
+<w15:people xmlns:wpc="http://schemas.microsoft.com/office/word/2010/wordprocessingCanvas" xmlns:mo="http://schemas.microsoft.com/office/mac/office/2008/main" xmlns:mc="http://schemas.openxmlformats.org/markup-compatibility/2006" xmlns:mv="urn:schemas-microsoft-com:mac:vml" xmlns:o="urn:schemas-microsoft-com:office:office" xmlns:r="http://schemas.openxmlformats.org/officeDocument/2006/relationships" xmlns:m="http://schemas.openxmlformats.org/officeDocument/2006/math" xmlns:v="urn:schemas-microsoft-com:vml" xmlns:wp14="http://schemas.microsoft.com/office/word/2010/wordprocessingDrawing" xmlns:wp="http://schemas.openxmlformats.org/drawingml/2006/wordprocessingDrawing" xmlns:w10="urn:schemas-microsoft-com:office:word" xmlns:w="http://schemas.openxmlformats.org/wordprocessingml/2006/main" xmlns:w14="http://schemas.microsoft.com/office/word/2010/wordml" xmlns:w15="http://schemas.microsoft.com/office/word/2012/wordml" xmlns:wpg="http://schemas.microsoft.com/office/word/2010/wordprocessingGroup" xmlns:wpi="http://schemas.microsoft.com/office/word/2010/wordprocessingInk" xmlns:wne="http://schemas.microsoft.com/office/word/2006/wordml" xmlns:wps="http://schemas.microsoft.com/office/word/2010/wordprocessingShape" mc:Ignorable="w14 w15 wp14">
+  <w15:person w15:author="郑东佳">
+    <w15:presenceInfo w15:providerId="Windows Live" w15:userId="e19259611a2a51bc"/>
+  </w15:person>
+</w15:people>
 </file>
 
 <file path=word/styles.xml><?xml version="1.0" encoding="utf-8"?>
@@ -10966,6 +11915,17 @@
     <w:rPr>
       <w:color w:val="FF00FF" w:themeColor="followedHyperlink"/>
       <w:u w:val="single"/>
+    </w:rPr>
+  </w:style>
+  <w:style w:type="character" w:styleId="afb">
+    <w:name w:val="Strong"/>
+    <w:basedOn w:val="a1"/>
+    <w:uiPriority w:val="22"/>
+    <w:qFormat/>
+    <w:rsid w:val="00AB0CBB"/>
+    <w:rPr>
+      <w:b/>
+      <w:bCs/>
     </w:rPr>
   </w:style>
 </w:styles>
@@ -12049,7 +13009,7 @@
 </file>
 
 <file path=customXml/itemProps1.xml><?xml version="1.0" encoding="utf-8"?>
-<ds:datastoreItem xmlns:ds="http://schemas.openxmlformats.org/officeDocument/2006/customXml" ds:itemID="{FC0D5A89-0041-6247-B08F-4307A3EA0A79}">
+<ds:datastoreItem xmlns:ds="http://schemas.openxmlformats.org/officeDocument/2006/customXml" ds:itemID="{F78B7196-685C-5C4D-A4CF-AC13FD101784}">
   <ds:schemaRefs>
     <ds:schemaRef ds:uri="http://schemas.openxmlformats.org/officeDocument/2006/bibliography"/>
   </ds:schemaRefs>

</xml_diff>